<commit_message>
added screenshots from the output in the documentation
</commit_message>
<xml_diff>
--- a/files/Erceg_Kritzl_DezSys09_Protokoll.docx
+++ b/files/Erceg_Kritzl_DezSys09_Protokoll.docx
@@ -627,7 +627,7 @@
           <w:r>
             <w:fldChar w:fldCharType="separate"/>
           </w:r>
-          <w:hyperlink w:anchor="_Toc412148691" w:history="1">
+          <w:hyperlink w:anchor="_Toc412185928" w:history="1">
             <w:r>
               <w:rPr>
                 <w:rStyle w:val="Hyperlink"/>
@@ -655,7 +655,7 @@
                 <w:noProof/>
                 <w:webHidden/>
               </w:rPr>
-              <w:instrText xml:space="preserve"> PAGEREF _Toc412148691 \h </w:instrText>
+              <w:instrText xml:space="preserve"> PAGEREF _Toc412185928 \h </w:instrText>
             </w:r>
             <w:r>
               <w:rPr>
@@ -698,7 +698,7 @@
               <w:lang w:val="de-AT" w:eastAsia="de-AT"/>
             </w:rPr>
           </w:pPr>
-          <w:hyperlink w:anchor="_Toc412148692" w:history="1">
+          <w:hyperlink w:anchor="_Toc412185929" w:history="1">
             <w:r>
               <w:rPr>
                 <w:rStyle w:val="Hyperlink"/>
@@ -713,7 +713,21 @@
                 <w:rStyle w:val="Hyperlink"/>
                 <w:noProof/>
               </w:rPr>
-              <w:t xml:space="preserve"> Requirementanalyse</w:t>
+              <w:t xml:space="preserve"> Requirementanalyse mit Aufwandabsch</w:t>
+            </w:r>
+            <w:r>
+              <w:rPr>
+                <w:rStyle w:val="Hyperlink"/>
+                <w:noProof/>
+              </w:rPr>
+              <w:t>ä</w:t>
+            </w:r>
+            <w:r>
+              <w:rPr>
+                <w:rStyle w:val="Hyperlink"/>
+                <w:noProof/>
+              </w:rPr>
+              <w:t>tzung</w:t>
             </w:r>
             <w:r>
               <w:rPr>
@@ -734,7 +748,7 @@
                 <w:noProof/>
                 <w:webHidden/>
               </w:rPr>
-              <w:instrText xml:space="preserve"> PAGEREF _Toc412148692 \h </w:instrText>
+              <w:instrText xml:space="preserve"> PAGEREF _Toc412185929 \h </w:instrText>
             </w:r>
             <w:r>
               <w:rPr>
@@ -777,7 +791,7 @@
               <w:lang w:val="de-AT" w:eastAsia="de-AT"/>
             </w:rPr>
           </w:pPr>
-          <w:hyperlink w:anchor="_Toc412148693" w:history="1">
+          <w:hyperlink w:anchor="_Toc412185930" w:history="1">
             <w:r>
               <w:rPr>
                 <w:rStyle w:val="Hyperlink"/>
@@ -804,7 +818,7 @@
                 <w:noProof/>
                 <w:webHidden/>
               </w:rPr>
-              <w:instrText xml:space="preserve"> PAGEREF _Toc412148693 \h </w:instrText>
+              <w:instrText xml:space="preserve"> PAGEREF _Toc412185930 \h </w:instrText>
             </w:r>
             <w:r>
               <w:rPr>
@@ -847,7 +861,7 @@
               <w:lang w:val="de-AT" w:eastAsia="de-AT"/>
             </w:rPr>
           </w:pPr>
-          <w:hyperlink w:anchor="_Toc412148694" w:history="1">
+          <w:hyperlink w:anchor="_Toc412185931" w:history="1">
             <w:r>
               <w:rPr>
                 <w:rStyle w:val="Hyperlink"/>
@@ -874,7 +888,7 @@
                 <w:noProof/>
                 <w:webHidden/>
               </w:rPr>
-              <w:instrText xml:space="preserve"> PAGEREF _Toc412148694 \h </w:instrText>
+              <w:instrText xml:space="preserve"> PAGEREF _Toc412185931 \h </w:instrText>
             </w:r>
             <w:r>
               <w:rPr>
@@ -917,7 +931,7 @@
               <w:lang w:val="de-AT" w:eastAsia="de-AT"/>
             </w:rPr>
           </w:pPr>
-          <w:hyperlink w:anchor="_Toc412148695" w:history="1">
+          <w:hyperlink w:anchor="_Toc412185932" w:history="1">
             <w:r>
               <w:rPr>
                 <w:rStyle w:val="Hyperlink"/>
@@ -944,7 +958,7 @@
                 <w:noProof/>
                 <w:webHidden/>
               </w:rPr>
-              <w:instrText xml:space="preserve"> PAGEREF _Toc412148695 \h </w:instrText>
+              <w:instrText xml:space="preserve"> PAGEREF _Toc412185932 \h </w:instrText>
             </w:r>
             <w:r>
               <w:rPr>
@@ -987,7 +1001,7 @@
               <w:lang w:val="de-AT" w:eastAsia="de-AT"/>
             </w:rPr>
           </w:pPr>
-          <w:hyperlink w:anchor="_Toc412148696" w:history="1">
+          <w:hyperlink w:anchor="_Toc412185933" w:history="1">
             <w:r>
               <w:rPr>
                 <w:rStyle w:val="Hyperlink"/>
@@ -1014,7 +1028,7 @@
                 <w:noProof/>
                 <w:webHidden/>
               </w:rPr>
-              <w:instrText xml:space="preserve"> PAGEREF _Toc412148696 \h </w:instrText>
+              <w:instrText xml:space="preserve"> PAGEREF _Toc412185933 \h </w:instrText>
             </w:r>
             <w:r>
               <w:rPr>
@@ -1057,7 +1071,7 @@
               <w:lang w:val="de-AT" w:eastAsia="de-AT"/>
             </w:rPr>
           </w:pPr>
-          <w:hyperlink w:anchor="_Toc412148697" w:history="1">
+          <w:hyperlink w:anchor="_Toc412185934" w:history="1">
             <w:r>
               <w:rPr>
                 <w:rStyle w:val="Hyperlink"/>
@@ -1065,8 +1079,6 @@
               </w:rPr>
               <w:t>4. Arbeitsdurchführung</w:t>
             </w:r>
-            <w:bookmarkStart w:id="0" w:name="_GoBack"/>
-            <w:bookmarkEnd w:id="0"/>
             <w:r>
               <w:rPr>
                 <w:noProof/>
@@ -1086,7 +1098,7 @@
                 <w:noProof/>
                 <w:webHidden/>
               </w:rPr>
-              <w:instrText xml:space="preserve"> PAGEREF _Toc412148697 \h </w:instrText>
+              <w:instrText xml:space="preserve"> PAGEREF _Toc412185934 \h </w:instrText>
             </w:r>
             <w:r>
               <w:rPr>
@@ -1129,13 +1141,13 @@
               <w:lang w:val="de-AT" w:eastAsia="de-AT"/>
             </w:rPr>
           </w:pPr>
-          <w:hyperlink w:anchor="_Toc412148698" w:history="1">
+          <w:hyperlink w:anchor="_Toc412185935" w:history="1">
             <w:r>
               <w:rPr>
                 <w:rStyle w:val="Hyperlink"/>
                 <w:noProof/>
               </w:rPr>
-              <w:t>4.3 Inbetriebnahme des Beispiels</w:t>
+              <w:t>4.1 Identifikation und Beschreibung der EAI Patterns</w:t>
             </w:r>
             <w:r>
               <w:rPr>
@@ -1156,7 +1168,189 @@
                 <w:noProof/>
                 <w:webHidden/>
               </w:rPr>
-              <w:instrText xml:space="preserve"> PAGEREF _Toc412148698 \h </w:instrText>
+              <w:instrText xml:space="preserve"> PAGEREF _Toc412185935 \h </w:instrText>
+            </w:r>
+            <w:r>
+              <w:rPr>
+                <w:noProof/>
+                <w:webHidden/>
+              </w:rPr>
+            </w:r>
+            <w:r>
+              <w:rPr>
+                <w:noProof/>
+                <w:webHidden/>
+              </w:rPr>
+              <w:fldChar w:fldCharType="separate"/>
+            </w:r>
+            <w:r>
+              <w:rPr>
+                <w:noProof/>
+                <w:webHidden/>
+              </w:rPr>
+              <w:t>5</w:t>
+            </w:r>
+            <w:r>
+              <w:rPr>
+                <w:noProof/>
+                <w:webHidden/>
+              </w:rPr>
+              <w:fldChar w:fldCharType="end"/>
+            </w:r>
+          </w:hyperlink>
+        </w:p>
+        <w:p>
+          <w:pPr>
+            <w:pStyle w:val="Verzeichnis2"/>
+            <w:tabs>
+              <w:tab w:val="right" w:leader="dot" w:pos="9062"/>
+            </w:tabs>
+            <w:rPr>
+              <w:rFonts w:eastAsiaTheme="minorEastAsia"/>
+              <w:noProof/>
+              <w:lang w:val="de-AT" w:eastAsia="de-AT"/>
+            </w:rPr>
+          </w:pPr>
+          <w:hyperlink w:anchor="_Toc412185936" w:history="1">
+            <w:r>
+              <w:rPr>
+                <w:rStyle w:val="Hyperlink"/>
+                <w:noProof/>
+              </w:rPr>
+              <w:t>4.2 Beschreibu</w:t>
+            </w:r>
+            <w:r>
+              <w:rPr>
+                <w:rStyle w:val="Hyperlink"/>
+                <w:noProof/>
+              </w:rPr>
+              <w:t>n</w:t>
+            </w:r>
+            <w:r>
+              <w:rPr>
+                <w:rStyle w:val="Hyperlink"/>
+                <w:noProof/>
+              </w:rPr>
+              <w:t>g der Funktionsweise von Apache Camel</w:t>
+            </w:r>
+            <w:r>
+              <w:rPr>
+                <w:noProof/>
+                <w:webHidden/>
+              </w:rPr>
+              <w:tab/>
+            </w:r>
+            <w:r>
+              <w:rPr>
+                <w:noProof/>
+                <w:webHidden/>
+              </w:rPr>
+              <w:fldChar w:fldCharType="begin"/>
+            </w:r>
+            <w:r>
+              <w:rPr>
+                <w:noProof/>
+                <w:webHidden/>
+              </w:rPr>
+              <w:instrText xml:space="preserve"> PAGEREF _Toc412185936 \h </w:instrText>
+            </w:r>
+            <w:r>
+              <w:rPr>
+                <w:noProof/>
+                <w:webHidden/>
+              </w:rPr>
+            </w:r>
+            <w:r>
+              <w:rPr>
+                <w:noProof/>
+                <w:webHidden/>
+              </w:rPr>
+              <w:fldChar w:fldCharType="separate"/>
+            </w:r>
+            <w:r>
+              <w:rPr>
+                <w:noProof/>
+                <w:webHidden/>
+              </w:rPr>
+              <w:t>5</w:t>
+            </w:r>
+            <w:r>
+              <w:rPr>
+                <w:noProof/>
+                <w:webHidden/>
+              </w:rPr>
+              <w:fldChar w:fldCharType="end"/>
+            </w:r>
+          </w:hyperlink>
+        </w:p>
+        <w:p>
+          <w:pPr>
+            <w:pStyle w:val="Verzeichnis2"/>
+            <w:tabs>
+              <w:tab w:val="right" w:leader="dot" w:pos="9062"/>
+            </w:tabs>
+            <w:rPr>
+              <w:rFonts w:eastAsiaTheme="minorEastAsia"/>
+              <w:noProof/>
+              <w:lang w:val="de-AT" w:eastAsia="de-AT"/>
+            </w:rPr>
+          </w:pPr>
+          <w:hyperlink w:anchor="_Toc412185937" w:history="1">
+            <w:r>
+              <w:rPr>
+                <w:rStyle w:val="Hyperlink"/>
+                <w:noProof/>
+              </w:rPr>
+              <w:t>4.3 Inbet</w:t>
+            </w:r>
+            <w:r>
+              <w:rPr>
+                <w:rStyle w:val="Hyperlink"/>
+                <w:noProof/>
+              </w:rPr>
+              <w:t>r</w:t>
+            </w:r>
+            <w:r>
+              <w:rPr>
+                <w:rStyle w:val="Hyperlink"/>
+                <w:noProof/>
+              </w:rPr>
+              <w:t>iebnahme de</w:t>
+            </w:r>
+            <w:r>
+              <w:rPr>
+                <w:rStyle w:val="Hyperlink"/>
+                <w:noProof/>
+              </w:rPr>
+              <w:t>s</w:t>
+            </w:r>
+            <w:r>
+              <w:rPr>
+                <w:rStyle w:val="Hyperlink"/>
+                <w:noProof/>
+              </w:rPr>
+              <w:t xml:space="preserve"> Beispiels</w:t>
+            </w:r>
+            <w:r>
+              <w:rPr>
+                <w:noProof/>
+                <w:webHidden/>
+              </w:rPr>
+              <w:tab/>
+            </w:r>
+            <w:r>
+              <w:rPr>
+                <w:noProof/>
+                <w:webHidden/>
+              </w:rPr>
+              <w:fldChar w:fldCharType="begin"/>
+            </w:r>
+            <w:r>
+              <w:rPr>
+                <w:noProof/>
+                <w:webHidden/>
+              </w:rPr>
+              <w:instrText xml:space="preserve"> PAGEREF _Toc412185937 \h </w:instrText>
             </w:r>
             <w:r>
               <w:rPr>
@@ -1199,12 +1393,12 @@
               <w:lang w:val="de-AT" w:eastAsia="de-AT"/>
             </w:rPr>
           </w:pPr>
-          <w:hyperlink w:anchor="_Toc412148699" w:history="1">
+          <w:hyperlink w:anchor="_Toc412185938" w:history="1">
             <w:r>
               <w:rPr>
                 <w:rStyle w:val="Hyperlink"/>
                 <w:noProof/>
-                <w:lang w:val="en-US"/>
+                <w:lang w:val="de-AT"/>
               </w:rPr>
               <w:t>5. Testbericht</w:t>
             </w:r>
@@ -1227,7 +1421,7 @@
                 <w:noProof/>
                 <w:webHidden/>
               </w:rPr>
-              <w:instrText xml:space="preserve"> PAGEREF _Toc412148699 \h </w:instrText>
+              <w:instrText xml:space="preserve"> PAGEREF _Toc412185938 \h </w:instrText>
             </w:r>
             <w:r>
               <w:rPr>
@@ -1270,12 +1464,12 @@
               <w:lang w:val="de-AT" w:eastAsia="de-AT"/>
             </w:rPr>
           </w:pPr>
-          <w:hyperlink w:anchor="_Toc412148700" w:history="1">
+          <w:hyperlink w:anchor="_Toc412185939" w:history="1">
             <w:r>
               <w:rPr>
                 <w:rStyle w:val="Hyperlink"/>
                 <w:noProof/>
-                <w:lang w:val="en-US"/>
+                <w:lang w:val="de-AT"/>
               </w:rPr>
               <w:t>6. Lessons learned</w:t>
             </w:r>
@@ -1298,7 +1492,7 @@
                 <w:noProof/>
                 <w:webHidden/>
               </w:rPr>
-              <w:instrText xml:space="preserve"> PAGEREF _Toc412148700 \h </w:instrText>
+              <w:instrText xml:space="preserve"> PAGEREF _Toc412185939 \h </w:instrText>
             </w:r>
             <w:r>
               <w:rPr>
@@ -1341,12 +1535,12 @@
               <w:lang w:val="de-AT" w:eastAsia="de-AT"/>
             </w:rPr>
           </w:pPr>
-          <w:hyperlink w:anchor="_Toc412148701" w:history="1">
+          <w:hyperlink w:anchor="_Toc412185940" w:history="1">
             <w:r>
               <w:rPr>
                 <w:rStyle w:val="Hyperlink"/>
                 <w:noProof/>
-                <w:lang w:val="en-US"/>
+                <w:lang w:val="de-AT"/>
               </w:rPr>
               <w:t>7. Quellenangaben</w:t>
             </w:r>
@@ -1369,7 +1563,7 @@
                 <w:noProof/>
                 <w:webHidden/>
               </w:rPr>
-              <w:instrText xml:space="preserve"> PAGEREF _Toc412148701 \h </w:instrText>
+              <w:instrText xml:space="preserve"> PAGEREF _Toc412185940 \h </w:instrText>
             </w:r>
             <w:r>
               <w:rPr>
@@ -1432,105 +1626,6 @@
           <w:lang w:val="en-US"/>
         </w:rPr>
       </w:pPr>
-    </w:p>
-    <w:p>
-      <w:pPr>
-        <w:pStyle w:val="KeinLeerraum"/>
-        <w:rPr>
-          <w:i/>
-          <w:sz w:val="24"/>
-          <w:szCs w:val="24"/>
-          <w:lang w:val="en-US"/>
-        </w:rPr>
-      </w:pPr>
-    </w:p>
-    <w:p>
-      <w:pPr>
-        <w:pStyle w:val="KeinLeerraum"/>
-        <w:rPr>
-          <w:i/>
-          <w:sz w:val="24"/>
-          <w:szCs w:val="24"/>
-          <w:lang w:val="en-US"/>
-        </w:rPr>
-      </w:pPr>
-    </w:p>
-    <w:p>
-      <w:pPr>
-        <w:pStyle w:val="KeinLeerraum"/>
-        <w:rPr>
-          <w:i/>
-          <w:sz w:val="24"/>
-          <w:szCs w:val="24"/>
-          <w:lang w:val="en-US"/>
-        </w:rPr>
-      </w:pPr>
-    </w:p>
-    <w:p>
-      <w:pPr>
-        <w:pStyle w:val="KeinLeerraum"/>
-        <w:rPr>
-          <w:i/>
-          <w:sz w:val="24"/>
-          <w:szCs w:val="24"/>
-          <w:lang w:val="en-US"/>
-        </w:rPr>
-      </w:pPr>
-    </w:p>
-    <w:p>
-      <w:pPr>
-        <w:pStyle w:val="KeinLeerraum"/>
-        <w:rPr>
-          <w:i/>
-          <w:sz w:val="24"/>
-          <w:szCs w:val="24"/>
-          <w:lang w:val="en-US"/>
-        </w:rPr>
-      </w:pPr>
-    </w:p>
-    <w:p>
-      <w:pPr>
-        <w:pStyle w:val="KeinLeerraum"/>
-        <w:rPr>
-          <w:i/>
-          <w:sz w:val="24"/>
-          <w:szCs w:val="24"/>
-          <w:lang w:val="en-US"/>
-        </w:rPr>
-      </w:pPr>
-    </w:p>
-    <w:p>
-      <w:pPr>
-        <w:pStyle w:val="KeinLeerraum"/>
-        <w:rPr>
-          <w:i/>
-          <w:sz w:val="24"/>
-          <w:szCs w:val="24"/>
-          <w:lang w:val="en-US"/>
-        </w:rPr>
-      </w:pPr>
-    </w:p>
-    <w:p>
-      <w:pPr>
-        <w:pStyle w:val="KeinLeerraum"/>
-        <w:rPr>
-          <w:i/>
-          <w:sz w:val="24"/>
-          <w:szCs w:val="24"/>
-          <w:lang w:val="en-US"/>
-        </w:rPr>
-      </w:pPr>
-    </w:p>
-    <w:p>
-      <w:pPr>
-        <w:pStyle w:val="KeinLeerraum"/>
-        <w:rPr>
-          <w:i/>
-          <w:sz w:val="24"/>
-          <w:szCs w:val="24"/>
-          <w:lang w:val="en-US"/>
-        </w:rPr>
-      </w:pPr>
       <w:proofErr w:type="spellStart"/>
       <w:r>
         <w:rPr>
@@ -1628,7 +1723,7 @@
           <w:lang w:val="en-US"/>
         </w:rPr>
       </w:pPr>
-      <w:bookmarkStart w:id="1" w:name="_Toc412148691"/>
+      <w:bookmarkStart w:id="0" w:name="_Toc412185928"/>
       <w:r>
         <w:rPr>
           <w:lang w:val="en-US"/>
@@ -1643,7 +1738,7 @@
         </w:rPr>
         <w:t>Aufgabenstellung</w:t>
       </w:r>
-      <w:bookmarkEnd w:id="1"/>
+      <w:bookmarkEnd w:id="0"/>
       <w:proofErr w:type="spellEnd"/>
     </w:p>
     <w:p>
@@ -1830,7 +1925,7 @@
       <w:pPr>
         <w:pStyle w:val="KeinLeerraum"/>
         <w:rPr>
-          <w:lang w:val="en-US"/>
+          <w:lang w:val="de-AT"/>
         </w:rPr>
       </w:pPr>
     </w:p>
@@ -2027,6 +2122,7 @@
           <w:rStyle w:val="KeinLeerraumZchn"/>
           <w:sz w:val="24"/>
           <w:szCs w:val="24"/>
+          <w:lang w:val="en-US"/>
         </w:rPr>
         <w:t xml:space="preserve">; </w:t>
       </w:r>
@@ -2036,6 +2132,7 @@
           <w:rStyle w:val="KeinLeerraumZchn"/>
           <w:sz w:val="24"/>
           <w:szCs w:val="24"/>
+          <w:lang w:val="en-US"/>
         </w:rPr>
         <w:t>abgerufen</w:t>
       </w:r>
@@ -2045,6 +2142,7 @@
           <w:rStyle w:val="KeinLeerraumZchn"/>
           <w:sz w:val="24"/>
           <w:szCs w:val="24"/>
+          <w:lang w:val="en-US"/>
         </w:rPr>
         <w:t xml:space="preserve"> 13.02.2015</w:t>
       </w:r>
@@ -2063,6 +2161,7 @@
           <w:rStyle w:val="KeinLeerraumZchn"/>
           <w:sz w:val="24"/>
           <w:szCs w:val="24"/>
+          <w:lang w:val="en-US"/>
         </w:rPr>
         <w:t>[3] Extract Transform Load (ETL) Example; Apache Camel; Online:</w:t>
       </w:r>
@@ -2093,6 +2192,7 @@
           <w:rStyle w:val="KeinLeerraumZchn"/>
           <w:sz w:val="24"/>
           <w:szCs w:val="24"/>
+          <w:lang w:val="en-US"/>
         </w:rPr>
         <w:t xml:space="preserve">; </w:t>
       </w:r>
@@ -2102,6 +2202,7 @@
           <w:rStyle w:val="KeinLeerraumZchn"/>
           <w:sz w:val="24"/>
           <w:szCs w:val="24"/>
+          <w:lang w:val="en-US"/>
         </w:rPr>
         <w:t>abgerufen</w:t>
       </w:r>
@@ -2111,6 +2212,7 @@
           <w:rStyle w:val="KeinLeerraumZchn"/>
           <w:sz w:val="24"/>
           <w:szCs w:val="24"/>
+          <w:lang w:val="en-US"/>
         </w:rPr>
         <w:t xml:space="preserve"> 13.02.2015</w:t>
       </w:r>
@@ -2134,34 +2236,34 @@
           <w:color w:val="2E74B5" w:themeColor="accent1" w:themeShade="BF"/>
           <w:sz w:val="32"/>
           <w:szCs w:val="32"/>
+          <w:lang w:val="en-US" w:eastAsia="de-DE"/>
+        </w:rPr>
+      </w:pPr>
+      <w:r>
+        <w:rPr>
+          <w:rFonts w:eastAsia="Times New Roman" w:cs="Times New Roman"/>
+          <w:lang w:val="en-US" w:eastAsia="de-DE"/>
+        </w:rPr>
+        <w:br w:type="page"/>
+      </w:r>
+    </w:p>
+    <w:p>
+      <w:pPr>
+        <w:pStyle w:val="berschrift1"/>
+        <w:rPr>
+          <w:rFonts w:eastAsia="Times New Roman" w:cs="Times New Roman"/>
+          <w:color w:val="000000" w:themeColor="text1"/>
+          <w:sz w:val="24"/>
+          <w:szCs w:val="24"/>
           <w:lang w:eastAsia="de-DE"/>
         </w:rPr>
       </w:pPr>
+      <w:bookmarkStart w:id="1" w:name="_Toc412185929"/>
       <w:r>
         <w:rPr>
           <w:rFonts w:eastAsia="Times New Roman" w:cs="Times New Roman"/>
           <w:lang w:eastAsia="de-DE"/>
         </w:rPr>
-        <w:br w:type="page"/>
-      </w:r>
-    </w:p>
-    <w:p>
-      <w:pPr>
-        <w:pStyle w:val="berschrift1"/>
-        <w:rPr>
-          <w:rFonts w:eastAsia="Times New Roman" w:cs="Times New Roman"/>
-          <w:color w:val="000000" w:themeColor="text1"/>
-          <w:sz w:val="24"/>
-          <w:szCs w:val="24"/>
-          <w:lang w:eastAsia="de-DE"/>
-        </w:rPr>
-      </w:pPr>
-      <w:bookmarkStart w:id="2" w:name="_Toc412148692"/>
-      <w:r>
-        <w:rPr>
-          <w:rFonts w:eastAsia="Times New Roman" w:cs="Times New Roman"/>
-          <w:lang w:eastAsia="de-DE"/>
-        </w:rPr>
         <w:lastRenderedPageBreak/>
         <w:t>2.</w:t>
       </w:r>
@@ -2172,8 +2274,11 @@
       <w:r>
         <w:t>Requirementanalyse</w:t>
       </w:r>
-      <w:bookmarkEnd w:id="2"/>
       <w:proofErr w:type="spellEnd"/>
+      <w:r>
+        <w:t xml:space="preserve"> mit Aufwandabschätzung</w:t>
+      </w:r>
+      <w:bookmarkEnd w:id="1"/>
     </w:p>
     <w:p>
       <w:pPr>
@@ -2191,15 +2296,15 @@
         <w:tblLook w:val="04A0" w:firstRow="1" w:lastRow="0" w:firstColumn="1" w:lastColumn="0" w:noHBand="0" w:noVBand="1"/>
       </w:tblPr>
       <w:tblGrid>
-        <w:gridCol w:w="3397"/>
-        <w:gridCol w:w="2268"/>
+        <w:gridCol w:w="4106"/>
+        <w:gridCol w:w="2126"/>
         <w:gridCol w:w="1843"/>
-        <w:gridCol w:w="1554"/>
+        <w:gridCol w:w="987"/>
       </w:tblGrid>
       <w:tr>
         <w:tc>
           <w:tcPr>
-            <w:tcW w:w="3397" w:type="dxa"/>
+            <w:tcW w:w="4106" w:type="dxa"/>
             <w:shd w:val="clear" w:color="auto" w:fill="92D050"/>
           </w:tcPr>
           <w:p>
@@ -2222,7 +2327,7 @@
         </w:tc>
         <w:tc>
           <w:tcPr>
-            <w:tcW w:w="2268" w:type="dxa"/>
+            <w:tcW w:w="2126" w:type="dxa"/>
             <w:shd w:val="clear" w:color="auto" w:fill="92D050"/>
           </w:tcPr>
           <w:p>
@@ -2268,7 +2373,7 @@
         </w:tc>
         <w:tc>
           <w:tcPr>
-            <w:tcW w:w="1554" w:type="dxa"/>
+            <w:tcW w:w="987" w:type="dxa"/>
             <w:shd w:val="clear" w:color="auto" w:fill="92D050"/>
           </w:tcPr>
           <w:p>
@@ -2293,7 +2398,7 @@
       <w:tr>
         <w:tc>
           <w:tcPr>
-            <w:tcW w:w="3397" w:type="dxa"/>
+            <w:tcW w:w="4106" w:type="dxa"/>
           </w:tcPr>
           <w:p>
             <w:pPr>
@@ -2324,7 +2429,7 @@
         </w:tc>
         <w:tc>
           <w:tcPr>
-            <w:tcW w:w="2268" w:type="dxa"/>
+            <w:tcW w:w="2126" w:type="dxa"/>
           </w:tcPr>
           <w:p>
             <w:pPr>
@@ -2384,7 +2489,7 @@
         </w:tc>
         <w:tc>
           <w:tcPr>
-            <w:tcW w:w="1554" w:type="dxa"/>
+            <w:tcW w:w="987" w:type="dxa"/>
           </w:tcPr>
           <w:p>
             <w:pPr>
@@ -2408,7 +2513,7 @@
       <w:tr>
         <w:tc>
           <w:tcPr>
-            <w:tcW w:w="3397" w:type="dxa"/>
+            <w:tcW w:w="4106" w:type="dxa"/>
           </w:tcPr>
           <w:p>
             <w:pPr>
@@ -2440,13 +2545,13 @@
                 <w:sz w:val="24"/>
                 <w:szCs w:val="24"/>
               </w:rPr>
-              <w:t xml:space="preserve"> verstehen und Code dokumentieren</w:t>
+              <w:t xml:space="preserve"> verstehen</w:t>
             </w:r>
           </w:p>
         </w:tc>
         <w:tc>
           <w:tcPr>
-            <w:tcW w:w="2268" w:type="dxa"/>
+            <w:tcW w:w="2126" w:type="dxa"/>
           </w:tcPr>
           <w:p>
             <w:pPr>
@@ -2493,13 +2598,13 @@
                 <w:sz w:val="24"/>
                 <w:szCs w:val="24"/>
               </w:rPr>
-              <w:t>100 min</w:t>
+              <w:t>50 min</w:t>
             </w:r>
           </w:p>
         </w:tc>
         <w:tc>
           <w:tcPr>
-            <w:tcW w:w="1554" w:type="dxa"/>
+            <w:tcW w:w="987" w:type="dxa"/>
           </w:tcPr>
           <w:p>
             <w:pPr>
@@ -2510,20 +2615,13 @@
                 <w:szCs w:val="24"/>
               </w:rPr>
             </w:pPr>
-            <w:r>
-              <w:rPr>
-                <w:sz w:val="24"/>
-                <w:szCs w:val="24"/>
-              </w:rPr>
-              <w:t>x</w:t>
-            </w:r>
           </w:p>
         </w:tc>
       </w:tr>
       <w:tr>
         <w:tc>
           <w:tcPr>
-            <w:tcW w:w="3397" w:type="dxa"/>
+            <w:tcW w:w="4106" w:type="dxa"/>
           </w:tcPr>
           <w:p>
             <w:pPr>
@@ -2539,29 +2637,13 @@
                 <w:sz w:val="24"/>
                 <w:szCs w:val="24"/>
               </w:rPr>
-              <w:t xml:space="preserve">Herausfinden, welche Enterprise Integration Patterns im </w:t>
-            </w:r>
-            <w:proofErr w:type="spellStart"/>
-            <w:r>
-              <w:rPr>
-                <w:sz w:val="24"/>
-                <w:szCs w:val="24"/>
-              </w:rPr>
-              <w:t>Example</w:t>
-            </w:r>
-            <w:proofErr w:type="spellEnd"/>
-            <w:r>
-              <w:rPr>
-                <w:sz w:val="24"/>
-                <w:szCs w:val="24"/>
-              </w:rPr>
-              <w:t xml:space="preserve"> verwendet wurden</w:t>
+              <w:t>Code dokumentieren</w:t>
             </w:r>
           </w:p>
         </w:tc>
         <w:tc>
           <w:tcPr>
-            <w:tcW w:w="2268" w:type="dxa"/>
+            <w:tcW w:w="2126" w:type="dxa"/>
           </w:tcPr>
           <w:p>
             <w:pPr>
@@ -2608,13 +2690,128 @@
                 <w:sz w:val="24"/>
                 <w:szCs w:val="24"/>
               </w:rPr>
-              <w:t>120 min</w:t>
+              <w:t>100 min</w:t>
             </w:r>
           </w:p>
         </w:tc>
         <w:tc>
           <w:tcPr>
-            <w:tcW w:w="1554" w:type="dxa"/>
+            <w:tcW w:w="987" w:type="dxa"/>
+          </w:tcPr>
+          <w:p>
+            <w:pPr>
+              <w:pStyle w:val="KeinLeerraum"/>
+              <w:jc w:val="center"/>
+              <w:rPr>
+                <w:sz w:val="24"/>
+                <w:szCs w:val="24"/>
+              </w:rPr>
+            </w:pPr>
+            <w:r>
+              <w:rPr>
+                <w:sz w:val="24"/>
+                <w:szCs w:val="24"/>
+              </w:rPr>
+              <w:t>x</w:t>
+            </w:r>
+          </w:p>
+        </w:tc>
+      </w:tr>
+      <w:tr>
+        <w:tc>
+          <w:tcPr>
+            <w:tcW w:w="4106" w:type="dxa"/>
+          </w:tcPr>
+          <w:p>
+            <w:pPr>
+              <w:pStyle w:val="KeinLeerraum"/>
+              <w:jc w:val="center"/>
+              <w:rPr>
+                <w:sz w:val="24"/>
+                <w:szCs w:val="24"/>
+              </w:rPr>
+            </w:pPr>
+            <w:r>
+              <w:rPr>
+                <w:sz w:val="24"/>
+                <w:szCs w:val="24"/>
+              </w:rPr>
+              <w:t xml:space="preserve">Herausfinden, welche Enterprise Integration Patterns im </w:t>
+            </w:r>
+            <w:proofErr w:type="spellStart"/>
+            <w:r>
+              <w:rPr>
+                <w:sz w:val="24"/>
+                <w:szCs w:val="24"/>
+              </w:rPr>
+              <w:t>Example</w:t>
+            </w:r>
+            <w:proofErr w:type="spellEnd"/>
+            <w:r>
+              <w:rPr>
+                <w:sz w:val="24"/>
+                <w:szCs w:val="24"/>
+              </w:rPr>
+              <w:t xml:space="preserve"> verwendet wurden</w:t>
+            </w:r>
+          </w:p>
+        </w:tc>
+        <w:tc>
+          <w:tcPr>
+            <w:tcW w:w="2126" w:type="dxa"/>
+          </w:tcPr>
+          <w:p>
+            <w:pPr>
+              <w:pStyle w:val="KeinLeerraum"/>
+              <w:jc w:val="center"/>
+              <w:rPr>
+                <w:sz w:val="24"/>
+                <w:szCs w:val="24"/>
+              </w:rPr>
+            </w:pPr>
+            <w:r>
+              <w:rPr>
+                <w:sz w:val="24"/>
+                <w:szCs w:val="24"/>
+              </w:rPr>
+              <w:t xml:space="preserve">Erceg, </w:t>
+            </w:r>
+            <w:proofErr w:type="spellStart"/>
+            <w:r>
+              <w:rPr>
+                <w:sz w:val="24"/>
+                <w:szCs w:val="24"/>
+              </w:rPr>
+              <w:t>Kritzl</w:t>
+            </w:r>
+            <w:proofErr w:type="spellEnd"/>
+          </w:p>
+        </w:tc>
+        <w:tc>
+          <w:tcPr>
+            <w:tcW w:w="1843" w:type="dxa"/>
+          </w:tcPr>
+          <w:p>
+            <w:pPr>
+              <w:pStyle w:val="KeinLeerraum"/>
+              <w:jc w:val="center"/>
+              <w:rPr>
+                <w:sz w:val="24"/>
+                <w:szCs w:val="24"/>
+              </w:rPr>
+            </w:pPr>
+            <w:r>
+              <w:rPr>
+                <w:sz w:val="24"/>
+                <w:szCs w:val="24"/>
+              </w:rPr>
+              <w:t>120 min</w:t>
+            </w:r>
+          </w:p>
+        </w:tc>
+        <w:tc>
+          <w:tcPr>
+            <w:tcW w:w="987" w:type="dxa"/>
           </w:tcPr>
           <w:p>
             <w:pPr>
@@ -2631,7 +2828,7 @@
       <w:tr>
         <w:tc>
           <w:tcPr>
-            <w:tcW w:w="3397" w:type="dxa"/>
+            <w:tcW w:w="4106" w:type="dxa"/>
           </w:tcPr>
           <w:p>
             <w:pPr>
@@ -2655,7 +2852,7 @@
         </w:tc>
         <w:tc>
           <w:tcPr>
-            <w:tcW w:w="2268" w:type="dxa"/>
+            <w:tcW w:w="2126" w:type="dxa"/>
           </w:tcPr>
           <w:p>
             <w:pPr>
@@ -2685,7 +2882,7 @@
         </w:tc>
         <w:tc>
           <w:tcPr>
-            <w:tcW w:w="1554" w:type="dxa"/>
+            <w:tcW w:w="987" w:type="dxa"/>
           </w:tcPr>
           <w:p>
             <w:pPr>
@@ -2702,7 +2899,7 @@
       <w:tr>
         <w:tc>
           <w:tcPr>
-            <w:tcW w:w="3397" w:type="dxa"/>
+            <w:tcW w:w="4106" w:type="dxa"/>
           </w:tcPr>
           <w:p>
             <w:pPr>
@@ -2724,7 +2921,7 @@
         </w:tc>
         <w:tc>
           <w:tcPr>
-            <w:tcW w:w="2268" w:type="dxa"/>
+            <w:tcW w:w="2126" w:type="dxa"/>
           </w:tcPr>
           <w:p>
             <w:pPr>
@@ -2754,7 +2951,230 @@
         </w:tc>
         <w:tc>
           <w:tcPr>
-            <w:tcW w:w="1554" w:type="dxa"/>
+            <w:tcW w:w="987" w:type="dxa"/>
+          </w:tcPr>
+          <w:p>
+            <w:pPr>
+              <w:pStyle w:val="KeinLeerraum"/>
+              <w:jc w:val="center"/>
+              <w:rPr>
+                <w:sz w:val="24"/>
+                <w:szCs w:val="24"/>
+              </w:rPr>
+            </w:pPr>
+          </w:p>
+        </w:tc>
+      </w:tr>
+      <w:tr>
+        <w:tc>
+          <w:tcPr>
+            <w:tcW w:w="4106" w:type="dxa"/>
+          </w:tcPr>
+          <w:p>
+            <w:pPr>
+              <w:pStyle w:val="KeinLeerraum"/>
+              <w:jc w:val="center"/>
+              <w:rPr>
+                <w:sz w:val="24"/>
+                <w:szCs w:val="24"/>
+              </w:rPr>
+            </w:pPr>
+            <w:r>
+              <w:rPr>
+                <w:sz w:val="24"/>
+                <w:szCs w:val="24"/>
+              </w:rPr>
+              <w:t>Integration-Tests</w:t>
+            </w:r>
+          </w:p>
+        </w:tc>
+        <w:tc>
+          <w:tcPr>
+            <w:tcW w:w="2126" w:type="dxa"/>
+          </w:tcPr>
+          <w:p>
+            <w:pPr>
+              <w:pStyle w:val="KeinLeerraum"/>
+              <w:jc w:val="center"/>
+              <w:rPr>
+                <w:sz w:val="24"/>
+                <w:szCs w:val="24"/>
+              </w:rPr>
+            </w:pPr>
+          </w:p>
+        </w:tc>
+        <w:tc>
+          <w:tcPr>
+            <w:tcW w:w="1843" w:type="dxa"/>
+          </w:tcPr>
+          <w:p>
+            <w:pPr>
+              <w:pStyle w:val="KeinLeerraum"/>
+              <w:jc w:val="center"/>
+              <w:rPr>
+                <w:sz w:val="24"/>
+                <w:szCs w:val="24"/>
+              </w:rPr>
+            </w:pPr>
+          </w:p>
+        </w:tc>
+        <w:tc>
+          <w:tcPr>
+            <w:tcW w:w="987" w:type="dxa"/>
+          </w:tcPr>
+          <w:p>
+            <w:pPr>
+              <w:pStyle w:val="KeinLeerraum"/>
+              <w:jc w:val="center"/>
+              <w:rPr>
+                <w:sz w:val="24"/>
+                <w:szCs w:val="24"/>
+              </w:rPr>
+            </w:pPr>
+          </w:p>
+        </w:tc>
+      </w:tr>
+      <w:tr>
+        <w:tc>
+          <w:tcPr>
+            <w:tcW w:w="4106" w:type="dxa"/>
+          </w:tcPr>
+          <w:p>
+            <w:pPr>
+              <w:pStyle w:val="KeinLeerraum"/>
+              <w:jc w:val="center"/>
+              <w:rPr>
+                <w:sz w:val="24"/>
+                <w:szCs w:val="24"/>
+              </w:rPr>
+            </w:pPr>
+            <w:r>
+              <w:rPr>
+                <w:sz w:val="24"/>
+                <w:szCs w:val="24"/>
+              </w:rPr>
+              <w:t>System-Tests</w:t>
+            </w:r>
+          </w:p>
+        </w:tc>
+        <w:tc>
+          <w:tcPr>
+            <w:tcW w:w="2126" w:type="dxa"/>
+          </w:tcPr>
+          <w:p>
+            <w:pPr>
+              <w:pStyle w:val="KeinLeerraum"/>
+              <w:jc w:val="center"/>
+              <w:rPr>
+                <w:sz w:val="24"/>
+                <w:szCs w:val="24"/>
+              </w:rPr>
+            </w:pPr>
+          </w:p>
+        </w:tc>
+        <w:tc>
+          <w:tcPr>
+            <w:tcW w:w="1843" w:type="dxa"/>
+          </w:tcPr>
+          <w:p>
+            <w:pPr>
+              <w:pStyle w:val="KeinLeerraum"/>
+              <w:jc w:val="center"/>
+              <w:rPr>
+                <w:sz w:val="24"/>
+                <w:szCs w:val="24"/>
+              </w:rPr>
+            </w:pPr>
+          </w:p>
+        </w:tc>
+        <w:tc>
+          <w:tcPr>
+            <w:tcW w:w="987" w:type="dxa"/>
+          </w:tcPr>
+          <w:p>
+            <w:pPr>
+              <w:pStyle w:val="KeinLeerraum"/>
+              <w:jc w:val="center"/>
+              <w:rPr>
+                <w:sz w:val="24"/>
+                <w:szCs w:val="24"/>
+              </w:rPr>
+            </w:pPr>
+          </w:p>
+        </w:tc>
+      </w:tr>
+      <w:tr>
+        <w:tc>
+          <w:tcPr>
+            <w:tcW w:w="4106" w:type="dxa"/>
+          </w:tcPr>
+          <w:p>
+            <w:pPr>
+              <w:pStyle w:val="KeinLeerraum"/>
+              <w:jc w:val="center"/>
+              <w:rPr>
+                <w:sz w:val="24"/>
+                <w:szCs w:val="24"/>
+              </w:rPr>
+            </w:pPr>
+            <w:r>
+              <w:rPr>
+                <w:sz w:val="24"/>
+                <w:szCs w:val="24"/>
+              </w:rPr>
+              <w:t>User-</w:t>
+            </w:r>
+            <w:proofErr w:type="spellStart"/>
+            <w:r>
+              <w:rPr>
+                <w:sz w:val="24"/>
+                <w:szCs w:val="24"/>
+              </w:rPr>
+              <w:t>Acceptance</w:t>
+            </w:r>
+            <w:proofErr w:type="spellEnd"/>
+            <w:r>
+              <w:rPr>
+                <w:sz w:val="24"/>
+                <w:szCs w:val="24"/>
+              </w:rPr>
+              <w:t>-Tests</w:t>
+            </w:r>
+          </w:p>
+        </w:tc>
+        <w:tc>
+          <w:tcPr>
+            <w:tcW w:w="2126" w:type="dxa"/>
+          </w:tcPr>
+          <w:p>
+            <w:pPr>
+              <w:pStyle w:val="KeinLeerraum"/>
+              <w:jc w:val="center"/>
+              <w:rPr>
+                <w:sz w:val="24"/>
+                <w:szCs w:val="24"/>
+              </w:rPr>
+            </w:pPr>
+          </w:p>
+        </w:tc>
+        <w:tc>
+          <w:tcPr>
+            <w:tcW w:w="1843" w:type="dxa"/>
+          </w:tcPr>
+          <w:p>
+            <w:pPr>
+              <w:pStyle w:val="KeinLeerraum"/>
+              <w:jc w:val="center"/>
+              <w:rPr>
+                <w:sz w:val="24"/>
+                <w:szCs w:val="24"/>
+              </w:rPr>
+            </w:pPr>
+          </w:p>
+        </w:tc>
+        <w:tc>
+          <w:tcPr>
+            <w:tcW w:w="987" w:type="dxa"/>
           </w:tcPr>
           <w:p>
             <w:pPr>
@@ -2817,7 +3237,7 @@
       <w:pPr>
         <w:pStyle w:val="berschrift1"/>
       </w:pPr>
-      <w:bookmarkStart w:id="3" w:name="_Toc412148693"/>
+      <w:bookmarkStart w:id="2" w:name="_Toc412185930"/>
       <w:r>
         <w:lastRenderedPageBreak/>
         <w:t>3</w:t>
@@ -2825,7 +3245,7 @@
       <w:r>
         <w:t>. anschließende Endzeitaufteilung</w:t>
       </w:r>
-      <w:bookmarkEnd w:id="3"/>
+      <w:bookmarkEnd w:id="2"/>
     </w:p>
     <w:p>
       <w:pPr>
@@ -2840,14 +3260,14 @@
       <w:pPr>
         <w:pStyle w:val="berschrift2"/>
       </w:pPr>
-      <w:bookmarkStart w:id="4" w:name="_Toc412148694"/>
+      <w:bookmarkStart w:id="3" w:name="_Toc412185931"/>
       <w:r>
         <w:t>3</w:t>
       </w:r>
       <w:r>
         <w:t>.1 Erceg</w:t>
       </w:r>
-      <w:bookmarkEnd w:id="4"/>
+      <w:bookmarkEnd w:id="3"/>
     </w:p>
     <w:p>
       <w:pPr>
@@ -3095,14 +3515,7 @@
                 <w:sz w:val="24"/>
                 <w:szCs w:val="24"/>
               </w:rPr>
-              <w:t>18</w:t>
-            </w:r>
-            <w:r>
-              <w:rPr>
-                <w:sz w:val="24"/>
-                <w:szCs w:val="24"/>
-              </w:rPr>
-              <w:t>.02.2015</w:t>
+              <w:t>18.02.2015</w:t>
             </w:r>
           </w:p>
         </w:tc>
@@ -3186,14 +3599,7 @@
                 <w:sz w:val="24"/>
                 <w:szCs w:val="24"/>
               </w:rPr>
-              <w:t>19</w:t>
-            </w:r>
-            <w:r>
-              <w:rPr>
-                <w:sz w:val="24"/>
-                <w:szCs w:val="24"/>
-              </w:rPr>
-              <w:t>.02.2015</w:t>
+              <w:t>19.02.2015</w:t>
             </w:r>
           </w:p>
         </w:tc>
@@ -3268,14 +3674,7 @@
                 <w:sz w:val="24"/>
                 <w:szCs w:val="24"/>
               </w:rPr>
-              <w:t>19</w:t>
-            </w:r>
-            <w:r>
-              <w:rPr>
-                <w:sz w:val="24"/>
-                <w:szCs w:val="24"/>
-              </w:rPr>
-              <w:t>.02.2015</w:t>
+              <w:t>19.02.2015</w:t>
             </w:r>
           </w:p>
         </w:tc>
@@ -3452,7 +3851,7 @@
       <w:pPr>
         <w:pStyle w:val="berschrift2"/>
       </w:pPr>
-      <w:bookmarkStart w:id="5" w:name="_Toc412148695"/>
+      <w:bookmarkStart w:id="4" w:name="_Toc412185932"/>
       <w:r>
         <w:t>3</w:t>
       </w:r>
@@ -3463,7 +3862,7 @@
       <w:r>
         <w:t>Kritzl</w:t>
       </w:r>
-      <w:bookmarkEnd w:id="5"/>
+      <w:bookmarkEnd w:id="4"/>
       <w:proofErr w:type="spellEnd"/>
     </w:p>
     <w:p>
@@ -3684,14 +4083,7 @@
                 <w:sz w:val="24"/>
                 <w:szCs w:val="24"/>
               </w:rPr>
-              <w:t>18</w:t>
-            </w:r>
-            <w:r>
-              <w:rPr>
-                <w:sz w:val="24"/>
-                <w:szCs w:val="24"/>
-              </w:rPr>
-              <w:t>.02.2015</w:t>
+              <w:t>18.02.2015</w:t>
             </w:r>
           </w:p>
         </w:tc>
@@ -3768,14 +4160,7 @@
                 <w:sz w:val="24"/>
                 <w:szCs w:val="24"/>
               </w:rPr>
-              <w:t>19</w:t>
-            </w:r>
-            <w:r>
-              <w:rPr>
-                <w:sz w:val="24"/>
-                <w:szCs w:val="24"/>
-              </w:rPr>
-              <w:t>.02.2015</w:t>
+              <w:t>19.02.2015</w:t>
             </w:r>
           </w:p>
         </w:tc>
@@ -3843,14 +4228,7 @@
                 <w:sz w:val="24"/>
                 <w:szCs w:val="24"/>
               </w:rPr>
-              <w:t>19</w:t>
-            </w:r>
-            <w:r>
-              <w:rPr>
-                <w:sz w:val="24"/>
-                <w:szCs w:val="24"/>
-              </w:rPr>
-              <w:t>.02.2015</w:t>
+              <w:t>19.02.2015</w:t>
             </w:r>
           </w:p>
         </w:tc>
@@ -4036,12 +4414,119 @@
       <w:pPr>
         <w:pStyle w:val="berschrift2"/>
       </w:pPr>
-      <w:bookmarkStart w:id="6" w:name="_Toc412148696"/>
+      <w:bookmarkStart w:id="5" w:name="_Toc412185933"/>
       <w:r>
         <w:t>3</w:t>
       </w:r>
       <w:r>
         <w:t>.3 Gesamtsumme</w:t>
+      </w:r>
+      <w:bookmarkEnd w:id="5"/>
+    </w:p>
+    <w:p>
+      <w:pPr>
+        <w:pStyle w:val="KeinLeerraum"/>
+        <w:rPr>
+          <w:sz w:val="24"/>
+          <w:szCs w:val="24"/>
+        </w:rPr>
+      </w:pPr>
+    </w:p>
+    <w:p>
+      <w:pPr>
+        <w:pStyle w:val="KeinLeerraum"/>
+        <w:rPr>
+          <w:sz w:val="24"/>
+          <w:szCs w:val="24"/>
+        </w:rPr>
+      </w:pPr>
+      <w:r>
+        <w:rPr>
+          <w:sz w:val="24"/>
+          <w:szCs w:val="24"/>
+        </w:rPr>
+        <w:t xml:space="preserve">Insgesamt haben wir für diese Übung </w:t>
+      </w:r>
+      <w:r>
+        <w:rPr>
+          <w:b/>
+          <w:sz w:val="24"/>
+          <w:szCs w:val="24"/>
+        </w:rPr>
+        <w:t>Stunden</w:t>
+      </w:r>
+      <w:r>
+        <w:rPr>
+          <w:b/>
+          <w:sz w:val="24"/>
+          <w:szCs w:val="24"/>
+        </w:rPr>
+        <w:t xml:space="preserve"> und Minuten</w:t>
+      </w:r>
+      <w:r>
+        <w:rPr>
+          <w:sz w:val="24"/>
+          <w:szCs w:val="24"/>
+        </w:rPr>
+        <w:t xml:space="preserve"> benötigt. Geschätzt wurden </w:t>
+      </w:r>
+      <w:r>
+        <w:rPr>
+          <w:sz w:val="24"/>
+          <w:szCs w:val="24"/>
+        </w:rPr>
+        <w:t>24</w:t>
+      </w:r>
+      <w:r>
+        <w:rPr>
+          <w:sz w:val="24"/>
+          <w:szCs w:val="24"/>
+        </w:rPr>
+        <w:t xml:space="preserve"> Stunden, daher lag unsere Einschätzung </w:t>
+      </w:r>
+      <w:r>
+        <w:rPr>
+          <w:sz w:val="24"/>
+          <w:szCs w:val="24"/>
+        </w:rPr>
+        <w:t>ziemlich daneben.</w:t>
+      </w:r>
+    </w:p>
+    <w:p>
+      <w:pPr>
+        <w:pStyle w:val="KeinLeerraum"/>
+        <w:rPr>
+          <w:sz w:val="24"/>
+          <w:szCs w:val="24"/>
+        </w:rPr>
+      </w:pPr>
+    </w:p>
+    <w:p>
+      <w:pPr>
+        <w:pStyle w:val="KeinLeerraum"/>
+        <w:rPr>
+          <w:sz w:val="24"/>
+          <w:szCs w:val="24"/>
+        </w:rPr>
+      </w:pPr>
+      <w:r>
+        <w:br w:type="page"/>
+      </w:r>
+    </w:p>
+    <w:p>
+      <w:pPr>
+        <w:pStyle w:val="berschrift1"/>
+      </w:pPr>
+      <w:bookmarkStart w:id="6" w:name="_Toc412185934"/>
+      <w:r>
+        <w:lastRenderedPageBreak/>
+        <w:t>4</w:t>
+      </w:r>
+      <w:r>
+        <w:t>. Arbeitsdurc</w:t>
+      </w:r>
+      <w:r>
+        <w:t>hführung</w:t>
       </w:r>
       <w:bookmarkEnd w:id="6"/>
     </w:p>
@@ -4056,99 +4541,11 @@
     </w:p>
     <w:p>
       <w:pPr>
-        <w:pStyle w:val="KeinLeerraum"/>
-        <w:rPr>
-          <w:sz w:val="24"/>
-          <w:szCs w:val="24"/>
-        </w:rPr>
-      </w:pPr>
-      <w:r>
-        <w:rPr>
-          <w:sz w:val="24"/>
-          <w:szCs w:val="24"/>
-        </w:rPr>
-        <w:t xml:space="preserve">Insgesamt haben wir für diese Übung </w:t>
-      </w:r>
-      <w:r>
-        <w:rPr>
-          <w:b/>
-          <w:sz w:val="24"/>
-          <w:szCs w:val="24"/>
-        </w:rPr>
-        <w:t>Stunden</w:t>
-      </w:r>
-      <w:r>
-        <w:rPr>
-          <w:b/>
-          <w:sz w:val="24"/>
-          <w:szCs w:val="24"/>
-        </w:rPr>
-        <w:t xml:space="preserve"> und Minuten</w:t>
-      </w:r>
-      <w:r>
-        <w:rPr>
-          <w:sz w:val="24"/>
-          <w:szCs w:val="24"/>
-        </w:rPr>
-        <w:t xml:space="preserve"> benötigt. Geschätzt wurden </w:t>
-      </w:r>
-      <w:r>
-        <w:rPr>
-          <w:sz w:val="24"/>
-          <w:szCs w:val="24"/>
-        </w:rPr>
-        <w:t>24</w:t>
-      </w:r>
-      <w:r>
-        <w:rPr>
-          <w:sz w:val="24"/>
-          <w:szCs w:val="24"/>
-        </w:rPr>
-        <w:t xml:space="preserve"> Stunden, daher lag unsere Einschätzung </w:t>
-      </w:r>
-      <w:r>
-        <w:rPr>
-          <w:sz w:val="24"/>
-          <w:szCs w:val="24"/>
-        </w:rPr>
-        <w:t>ziemlich daneben.</w:t>
-      </w:r>
-    </w:p>
-    <w:p>
-      <w:pPr>
-        <w:pStyle w:val="KeinLeerraum"/>
-        <w:rPr>
-          <w:sz w:val="24"/>
-          <w:szCs w:val="24"/>
-        </w:rPr>
-      </w:pPr>
-    </w:p>
-    <w:p>
-      <w:pPr>
-        <w:pStyle w:val="KeinLeerraum"/>
-        <w:rPr>
-          <w:sz w:val="24"/>
-          <w:szCs w:val="24"/>
-        </w:rPr>
-      </w:pPr>
-      <w:r>
-        <w:br w:type="page"/>
-      </w:r>
-    </w:p>
-    <w:p>
-      <w:pPr>
-        <w:pStyle w:val="berschrift1"/>
-      </w:pPr>
-      <w:bookmarkStart w:id="7" w:name="_Toc412148697"/>
-      <w:r>
-        <w:lastRenderedPageBreak/>
-        <w:t>4</w:t>
-      </w:r>
-      <w:r>
-        <w:t>. Arbeitsdurc</w:t>
-      </w:r>
-      <w:r>
-        <w:t>hführung</w:t>
+        <w:pStyle w:val="berschrift2"/>
+      </w:pPr>
+      <w:bookmarkStart w:id="7" w:name="_Toc412185935"/>
+      <w:r>
+        <w:t>4.1 Identifikation und Beschreibung der EAI Patterns</w:t>
       </w:r>
       <w:bookmarkEnd w:id="7"/>
     </w:p>
@@ -4163,13 +4560,12 @@
     </w:p>
     <w:p>
       <w:pPr>
-        <w:pStyle w:val="berschrift2"/>
-      </w:pPr>
-      <w:bookmarkStart w:id="8" w:name="_Toc412148698"/>
-      <w:r>
-        <w:t>4.3 Inbetriebnahme des Beispiels</w:t>
-      </w:r>
-      <w:bookmarkEnd w:id="8"/>
+        <w:pStyle w:val="KeinLeerraum"/>
+        <w:rPr>
+          <w:sz w:val="24"/>
+          <w:szCs w:val="24"/>
+        </w:rPr>
+      </w:pPr>
     </w:p>
     <w:p>
       <w:pPr>
@@ -4182,28 +4578,32 @@
     </w:p>
     <w:p>
       <w:pPr>
-        <w:pStyle w:val="KeinLeerraum"/>
-        <w:rPr>
-          <w:sz w:val="24"/>
-          <w:szCs w:val="24"/>
-        </w:rPr>
-      </w:pPr>
-      <w:r>
-        <w:rPr>
-          <w:sz w:val="24"/>
-          <w:szCs w:val="24"/>
-        </w:rPr>
-        <w:t>Folgende Schritte wurden durchgeführt:</w:t>
+        <w:rPr>
+          <w:rFonts w:asciiTheme="majorHAnsi" w:eastAsiaTheme="majorEastAsia" w:hAnsiTheme="majorHAnsi" w:cstheme="majorBidi"/>
+          <w:color w:val="2E74B5" w:themeColor="accent1" w:themeShade="BF"/>
+          <w:sz w:val="26"/>
+          <w:szCs w:val="26"/>
+        </w:rPr>
+      </w:pPr>
+      <w:bookmarkStart w:id="8" w:name="_Toc412185936"/>
+      <w:r>
+        <w:br w:type="page"/>
       </w:r>
     </w:p>
     <w:p>
       <w:pPr>
-        <w:pStyle w:val="KeinLeerraum"/>
-        <w:rPr>
-          <w:sz w:val="24"/>
-          <w:szCs w:val="24"/>
-        </w:rPr>
-      </w:pPr>
+        <w:pStyle w:val="berschrift2"/>
+      </w:pPr>
+      <w:r>
+        <w:lastRenderedPageBreak/>
+        <w:t xml:space="preserve">4.2 Beschreibung der Funktionsweise von Apache </w:t>
+      </w:r>
+      <w:proofErr w:type="spellStart"/>
+      <w:r>
+        <w:t>Camel</w:t>
+      </w:r>
+      <w:bookmarkEnd w:id="8"/>
+      <w:proofErr w:type="spellEnd"/>
     </w:p>
     <w:p>
       <w:pPr>
@@ -4213,36 +4613,6 @@
           <w:szCs w:val="24"/>
         </w:rPr>
       </w:pPr>
-      <w:r>
-        <w:rPr>
-          <w:sz w:val="24"/>
-          <w:szCs w:val="24"/>
-        </w:rPr>
-        <w:t>1.</w:t>
-      </w:r>
-      <w:r>
-        <w:rPr>
-          <w:sz w:val="24"/>
-          <w:szCs w:val="24"/>
-        </w:rPr>
-        <w:t xml:space="preserve"> Binary Zip-Datei von </w:t>
-      </w:r>
-      <w:proofErr w:type="spellStart"/>
-      <w:r>
-        <w:rPr>
-          <w:sz w:val="24"/>
-          <w:szCs w:val="24"/>
-        </w:rPr>
-        <w:t>Maven</w:t>
-      </w:r>
-      <w:proofErr w:type="spellEnd"/>
-      <w:r>
-        <w:rPr>
-          <w:sz w:val="24"/>
-          <w:szCs w:val="24"/>
-        </w:rPr>
-        <w:t xml:space="preserve"> 3.2.5 heruntergeladen: [1]</w:t>
-      </w:r>
     </w:p>
     <w:p>
       <w:pPr>
@@ -4252,13 +4622,6 @@
           <w:szCs w:val="24"/>
         </w:rPr>
       </w:pPr>
-      <w:r>
-        <w:rPr>
-          <w:sz w:val="24"/>
-          <w:szCs w:val="24"/>
-        </w:rPr>
-        <w:t>2. Inhalt der Zip-Datei zu dem Programm-Ordner hinzugefügt</w:t>
-      </w:r>
     </w:p>
     <w:p>
       <w:pPr>
@@ -4268,12 +4631,139 @@
           <w:szCs w:val="24"/>
         </w:rPr>
       </w:pPr>
-      <w:r>
-        <w:rPr>
-          <w:sz w:val="24"/>
-          <w:szCs w:val="24"/>
-        </w:rPr>
-        <w:t xml:space="preserve">3. Path geändert – mit folgendem Verzeichnis erweitert: </w:t>
+    </w:p>
+    <w:p>
+      <w:pPr>
+        <w:rPr>
+          <w:rFonts w:asciiTheme="majorHAnsi" w:eastAsiaTheme="majorEastAsia" w:hAnsiTheme="majorHAnsi" w:cstheme="majorBidi"/>
+          <w:color w:val="2E74B5" w:themeColor="accent1" w:themeShade="BF"/>
+          <w:sz w:val="26"/>
+          <w:szCs w:val="26"/>
+        </w:rPr>
+      </w:pPr>
+      <w:bookmarkStart w:id="9" w:name="_Toc412185937"/>
+      <w:r>
+        <w:br w:type="page"/>
+      </w:r>
+    </w:p>
+    <w:p>
+      <w:pPr>
+        <w:pStyle w:val="berschrift2"/>
+      </w:pPr>
+      <w:r>
+        <w:lastRenderedPageBreak/>
+        <w:t>4.3 Inbetriebnahme des Beispiels</w:t>
+      </w:r>
+      <w:bookmarkEnd w:id="9"/>
+    </w:p>
+    <w:p>
+      <w:pPr>
+        <w:pStyle w:val="KeinLeerraum"/>
+        <w:rPr>
+          <w:sz w:val="24"/>
+          <w:szCs w:val="24"/>
+        </w:rPr>
+      </w:pPr>
+    </w:p>
+    <w:p>
+      <w:pPr>
+        <w:pStyle w:val="KeinLeerraum"/>
+        <w:rPr>
+          <w:sz w:val="24"/>
+          <w:szCs w:val="24"/>
+        </w:rPr>
+      </w:pPr>
+      <w:r>
+        <w:rPr>
+          <w:sz w:val="24"/>
+          <w:szCs w:val="24"/>
+        </w:rPr>
+        <w:t>Folgende Schritte wurden durchgeführt:</w:t>
+      </w:r>
+    </w:p>
+    <w:p>
+      <w:pPr>
+        <w:pStyle w:val="KeinLeerraum"/>
+        <w:rPr>
+          <w:sz w:val="24"/>
+          <w:szCs w:val="24"/>
+        </w:rPr>
+      </w:pPr>
+    </w:p>
+    <w:p>
+      <w:pPr>
+        <w:pStyle w:val="KeinLeerraum"/>
+        <w:numPr>
+          <w:ilvl w:val="0"/>
+          <w:numId w:val="31"/>
+        </w:numPr>
+        <w:rPr>
+          <w:sz w:val="24"/>
+          <w:szCs w:val="24"/>
+        </w:rPr>
+      </w:pPr>
+      <w:r>
+        <w:rPr>
+          <w:sz w:val="24"/>
+          <w:szCs w:val="24"/>
+        </w:rPr>
+        <w:t xml:space="preserve">Binary Zip-Datei von </w:t>
+      </w:r>
+      <w:proofErr w:type="spellStart"/>
+      <w:r>
+        <w:rPr>
+          <w:sz w:val="24"/>
+          <w:szCs w:val="24"/>
+        </w:rPr>
+        <w:t>Maven</w:t>
+      </w:r>
+      <w:proofErr w:type="spellEnd"/>
+      <w:r>
+        <w:rPr>
+          <w:sz w:val="24"/>
+          <w:szCs w:val="24"/>
+        </w:rPr>
+        <w:t xml:space="preserve"> 3.2.5 heruntergeladen: [1]</w:t>
+      </w:r>
+    </w:p>
+    <w:p>
+      <w:pPr>
+        <w:pStyle w:val="KeinLeerraum"/>
+        <w:numPr>
+          <w:ilvl w:val="0"/>
+          <w:numId w:val="31"/>
+        </w:numPr>
+        <w:rPr>
+          <w:sz w:val="24"/>
+          <w:szCs w:val="24"/>
+        </w:rPr>
+      </w:pPr>
+      <w:r>
+        <w:rPr>
+          <w:sz w:val="24"/>
+          <w:szCs w:val="24"/>
+        </w:rPr>
+        <w:t>Inhalt der Zip-Datei zu dem Programm-Ordner hinzugefügt</w:t>
+      </w:r>
+    </w:p>
+    <w:p>
+      <w:pPr>
+        <w:pStyle w:val="KeinLeerraum"/>
+        <w:numPr>
+          <w:ilvl w:val="0"/>
+          <w:numId w:val="31"/>
+        </w:numPr>
+        <w:rPr>
+          <w:sz w:val="24"/>
+          <w:szCs w:val="24"/>
+        </w:rPr>
+      </w:pPr>
+      <w:r>
+        <w:rPr>
+          <w:sz w:val="24"/>
+          <w:szCs w:val="24"/>
+        </w:rPr>
+        <w:t xml:space="preserve">Path geändert – mit folgendem Verzeichnis erweitert: </w:t>
       </w:r>
     </w:p>
     <w:p>
@@ -4299,16 +4789,39 @@
       <w:pPr>
         <w:pStyle w:val="KeinLeerraum"/>
         <w:rPr>
-          <w:sz w:val="24"/>
-          <w:szCs w:val="24"/>
-        </w:rPr>
-      </w:pPr>
-      <w:r>
-        <w:rPr>
-          <w:sz w:val="24"/>
-          <w:szCs w:val="24"/>
-        </w:rPr>
-        <w:t xml:space="preserve">4. Neue Umgebungsvariable </w:t>
+          <w:rFonts w:ascii="Courier New" w:hAnsi="Courier New" w:cs="Courier New"/>
+          <w:sz w:val="20"/>
+          <w:szCs w:val="20"/>
+        </w:rPr>
+      </w:pPr>
+      <w:r>
+        <w:rPr>
+          <w:rFonts w:ascii="Courier New" w:hAnsi="Courier New" w:cs="Courier New"/>
+          <w:sz w:val="20"/>
+          <w:szCs w:val="20"/>
+        </w:rPr>
+        <w:t xml:space="preserve">   </w:t>
+      </w:r>
+      <w:r>
+        <w:rPr>
+          <w:sz w:val="24"/>
+          <w:szCs w:val="24"/>
+        </w:rPr>
+        <w:t xml:space="preserve">4. </w:t>
+      </w:r>
+      <w:r>
+        <w:rPr>
+          <w:sz w:val="24"/>
+          <w:szCs w:val="24"/>
+        </w:rPr>
+        <w:tab/>
+      </w:r>
+      <w:r>
+        <w:rPr>
+          <w:sz w:val="24"/>
+          <w:szCs w:val="24"/>
+        </w:rPr>
+        <w:t xml:space="preserve">Neue Umgebungsvariable </w:t>
       </w:r>
       <w:r>
         <w:rPr>
@@ -4344,8 +4857,10 @@
           <w:szCs w:val="20"/>
           <w:lang w:val="en-US"/>
         </w:rPr>
-        <w:t>C:\Program Fi</w:t>
-      </w:r>
+        <w:t>C:\Program Fil</w:t>
+      </w:r>
+      <w:bookmarkStart w:id="10" w:name="_GoBack"/>
+      <w:bookmarkEnd w:id="10"/>
       <w:r>
         <w:rPr>
           <w:rFonts w:ascii="Courier New" w:hAnsi="Courier New" w:cs="Courier New"/>
@@ -4353,7 +4868,15 @@
           <w:szCs w:val="20"/>
           <w:lang w:val="en-US"/>
         </w:rPr>
-        <w:t>les (x86)\apache-maven-3.2.5</w:t>
+        <w:t>es (x86)\apache-maven-3.2.5</w:t>
+      </w:r>
+      <w:r>
+        <w:rPr>
+          <w:sz w:val="24"/>
+          <w:szCs w:val="24"/>
+          <w:lang w:val="en-US"/>
+        </w:rPr>
+        <w:tab/>
       </w:r>
     </w:p>
     <w:p>
@@ -4369,49 +4892,56 @@
     <w:p>
       <w:pPr>
         <w:pStyle w:val="KeinLeerraum"/>
-        <w:rPr>
-          <w:sz w:val="24"/>
-          <w:szCs w:val="24"/>
-          <w:lang w:val="de-AT"/>
-        </w:rPr>
-      </w:pPr>
-      <w:r>
-        <w:rPr>
-          <w:sz w:val="24"/>
-          <w:szCs w:val="24"/>
-          <w:lang w:val="de-AT"/>
-        </w:rPr>
-        <w:t xml:space="preserve">5. Von dem </w:t>
-      </w:r>
-      <w:proofErr w:type="spellStart"/>
-      <w:r>
-        <w:rPr>
-          <w:sz w:val="24"/>
-          <w:szCs w:val="24"/>
-          <w:lang w:val="de-AT"/>
-        </w:rPr>
-        <w:t>Git</w:t>
-      </w:r>
-      <w:proofErr w:type="spellEnd"/>
-      <w:r>
-        <w:rPr>
-          <w:sz w:val="24"/>
-          <w:szCs w:val="24"/>
-          <w:lang w:val="de-AT"/>
-        </w:rPr>
-        <w:t xml:space="preserve">-Repository </w:t>
-      </w:r>
-      <w:proofErr w:type="spellStart"/>
-      <w:r>
         <w:rPr>
           <w:rFonts w:ascii="Courier New" w:hAnsi="Courier New" w:cs="Courier New"/>
           <w:sz w:val="20"/>
           <w:szCs w:val="20"/>
           <w:lang w:val="de-AT"/>
         </w:rPr>
-        <w:t>apache</w:t>
+      </w:pPr>
+      <w:r>
+        <w:rPr>
+          <w:sz w:val="24"/>
+          <w:szCs w:val="24"/>
+          <w:lang w:val="de-AT"/>
+        </w:rPr>
+        <w:t xml:space="preserve">       5. </w:t>
+      </w:r>
+      <w:r>
+        <w:rPr>
+          <w:sz w:val="24"/>
+          <w:szCs w:val="24"/>
+          <w:lang w:val="de-AT"/>
+        </w:rPr>
+        <w:tab/>
+      </w:r>
+      <w:r>
+        <w:rPr>
+          <w:sz w:val="24"/>
+          <w:szCs w:val="24"/>
+          <w:lang w:val="de-AT"/>
+        </w:rPr>
+        <w:t xml:space="preserve">Von dem </w:t>
+      </w:r>
+      <w:proofErr w:type="spellStart"/>
+      <w:r>
+        <w:rPr>
+          <w:sz w:val="24"/>
+          <w:szCs w:val="24"/>
+          <w:lang w:val="de-AT"/>
+        </w:rPr>
+        <w:t>Git</w:t>
       </w:r>
       <w:proofErr w:type="spellEnd"/>
+      <w:r>
+        <w:rPr>
+          <w:sz w:val="24"/>
+          <w:szCs w:val="24"/>
+          <w:lang w:val="de-AT"/>
+        </w:rPr>
+        <w:t xml:space="preserve">-Repository </w:t>
+      </w:r>
+      <w:proofErr w:type="spellStart"/>
       <w:r>
         <w:rPr>
           <w:rFonts w:ascii="Courier New" w:hAnsi="Courier New" w:cs="Courier New"/>
@@ -4419,9 +4949,9 @@
           <w:szCs w:val="20"/>
           <w:lang w:val="de-AT"/>
         </w:rPr>
-        <w:t>/</w:t>
-      </w:r>
-      <w:proofErr w:type="spellStart"/>
+        <w:t>apache</w:t>
+      </w:r>
+      <w:proofErr w:type="spellEnd"/>
       <w:r>
         <w:rPr>
           <w:rFonts w:ascii="Courier New" w:hAnsi="Courier New" w:cs="Courier New"/>
@@ -4429,80 +4959,78 @@
           <w:szCs w:val="20"/>
           <w:lang w:val="de-AT"/>
         </w:rPr>
-        <w:t>camel</w:t>
-      </w:r>
-      <w:proofErr w:type="spellEnd"/>
-      <w:r>
-        <w:rPr>
-          <w:sz w:val="24"/>
-          <w:szCs w:val="24"/>
-          <w:lang w:val="de-AT"/>
-        </w:rPr>
-        <w:t xml:space="preserve"> [2]</w:t>
-      </w:r>
-      <w:r>
-        <w:rPr>
-          <w:sz w:val="24"/>
-          <w:szCs w:val="24"/>
-          <w:lang w:val="de-AT"/>
-        </w:rPr>
-        <w:t xml:space="preserve"> das ETL-</w:t>
+        <w:t>/</w:t>
       </w:r>
       <w:proofErr w:type="spellStart"/>
-      <w:r>
-        <w:rPr>
-          <w:sz w:val="24"/>
-          <w:szCs w:val="24"/>
-          <w:lang w:val="de-AT"/>
-        </w:rPr>
-        <w:t>Example</w:t>
-      </w:r>
-      <w:proofErr w:type="spellEnd"/>
-      <w:r>
-        <w:rPr>
-          <w:sz w:val="24"/>
-          <w:szCs w:val="24"/>
-          <w:lang w:val="de-AT"/>
-        </w:rPr>
-        <w:t xml:space="preserve">, welches im </w:t>
-      </w:r>
-      <w:proofErr w:type="spellStart"/>
-      <w:r>
-        <w:rPr>
-          <w:sz w:val="24"/>
-          <w:szCs w:val="24"/>
-          <w:lang w:val="de-AT"/>
-        </w:rPr>
-        <w:t>Verzeichnis</w:t>
-      </w:r>
-    </w:p>
-    <w:p>
-      <w:pPr>
-        <w:pStyle w:val="KeinLeerraum"/>
-        <w:rPr>
-          <w:sz w:val="24"/>
-          <w:szCs w:val="24"/>
-          <w:lang w:val="en-US"/>
-        </w:rPr>
-      </w:pPr>
-      <w:proofErr w:type="spellEnd"/>
-      <w:r>
-        <w:rPr>
-          <w:sz w:val="24"/>
-          <w:szCs w:val="24"/>
-          <w:lang w:val="en-US"/>
-        </w:rPr>
-        <w:t xml:space="preserve">     </w:t>
-      </w:r>
-      <w:proofErr w:type="gramStart"/>
       <w:r>
         <w:rPr>
           <w:rFonts w:ascii="Courier New" w:hAnsi="Courier New" w:cs="Courier New"/>
           <w:sz w:val="20"/>
           <w:szCs w:val="20"/>
-          <w:lang w:val="en-US"/>
-        </w:rPr>
-        <w:t>examples/camel-example-</w:t>
+          <w:lang w:val="de-AT"/>
+        </w:rPr>
+        <w:t>camel</w:t>
+      </w:r>
+      <w:proofErr w:type="spellEnd"/>
+      <w:r>
+        <w:rPr>
+          <w:sz w:val="24"/>
+          <w:szCs w:val="24"/>
+          <w:lang w:val="de-AT"/>
+        </w:rPr>
+        <w:t xml:space="preserve"> [2]</w:t>
+      </w:r>
+      <w:r>
+        <w:rPr>
+          <w:sz w:val="24"/>
+          <w:szCs w:val="24"/>
+          <w:lang w:val="de-AT"/>
+        </w:rPr>
+        <w:t xml:space="preserve"> das ETL-</w:t>
+      </w:r>
+      <w:proofErr w:type="spellStart"/>
+      <w:r>
+        <w:rPr>
+          <w:sz w:val="24"/>
+          <w:szCs w:val="24"/>
+          <w:lang w:val="de-AT"/>
+        </w:rPr>
+        <w:t>Example</w:t>
+      </w:r>
+      <w:proofErr w:type="spellEnd"/>
+      <w:r>
+        <w:rPr>
+          <w:sz w:val="24"/>
+          <w:szCs w:val="24"/>
+          <w:lang w:val="de-AT"/>
+        </w:rPr>
+        <w:t>, welches im Verzeichnis</w:t>
+      </w:r>
+    </w:p>
+    <w:p>
+      <w:pPr>
+        <w:pStyle w:val="KeinLeerraum"/>
+        <w:rPr>
+          <w:sz w:val="24"/>
+          <w:szCs w:val="24"/>
+          <w:lang w:val="de-AT"/>
+        </w:rPr>
+      </w:pPr>
+      <w:r>
+        <w:rPr>
+          <w:sz w:val="24"/>
+          <w:szCs w:val="24"/>
+          <w:lang w:val="de-AT"/>
+        </w:rPr>
+        <w:t xml:space="preserve">     </w:t>
+      </w:r>
+      <w:r>
+        <w:rPr>
+          <w:sz w:val="24"/>
+          <w:szCs w:val="24"/>
+          <w:lang w:val="de-AT"/>
+        </w:rPr>
+        <w:tab/>
       </w:r>
       <w:proofErr w:type="spellStart"/>
       <w:r>
@@ -4510,55 +5038,38 @@
           <w:rFonts w:ascii="Courier New" w:hAnsi="Courier New" w:cs="Courier New"/>
           <w:sz w:val="20"/>
           <w:szCs w:val="20"/>
-          <w:lang w:val="en-US"/>
-        </w:rPr>
-        <w:t>etl</w:t>
+          <w:lang w:val="de-AT"/>
+        </w:rPr>
+        <w:t>examples</w:t>
       </w:r>
       <w:proofErr w:type="spellEnd"/>
-      <w:proofErr w:type="gramEnd"/>
-      <w:r>
-        <w:rPr>
-          <w:sz w:val="24"/>
-          <w:szCs w:val="24"/>
-          <w:lang w:val="en-US"/>
-        </w:rPr>
-        <w:t xml:space="preserve"> </w:t>
+      <w:r>
+        <w:rPr>
+          <w:rFonts w:ascii="Courier New" w:hAnsi="Courier New" w:cs="Courier New"/>
+          <w:sz w:val="20"/>
+          <w:szCs w:val="20"/>
+          <w:lang w:val="de-AT"/>
+        </w:rPr>
+        <w:t>/</w:t>
       </w:r>
       <w:proofErr w:type="spellStart"/>
       <w:r>
         <w:rPr>
-          <w:sz w:val="24"/>
-          <w:szCs w:val="24"/>
-          <w:lang w:val="en-US"/>
-        </w:rPr>
-        <w:t>liegt</w:t>
+          <w:rFonts w:ascii="Courier New" w:hAnsi="Courier New" w:cs="Courier New"/>
+          <w:sz w:val="20"/>
+          <w:szCs w:val="20"/>
+          <w:lang w:val="de-AT"/>
+        </w:rPr>
+        <w:t>camel-example-etl</w:t>
       </w:r>
       <w:proofErr w:type="spellEnd"/>
       <w:r>
         <w:rPr>
           <w:sz w:val="24"/>
           <w:szCs w:val="24"/>
-          <w:lang w:val="en-US"/>
-        </w:rPr>
-        <w:t xml:space="preserve">, </w:t>
-      </w:r>
-      <w:proofErr w:type="spellStart"/>
-      <w:r>
-        <w:rPr>
-          <w:sz w:val="24"/>
-          <w:szCs w:val="24"/>
-          <w:lang w:val="en-US"/>
-        </w:rPr>
-        <w:t>heruntergeladen</w:t>
-      </w:r>
-      <w:proofErr w:type="spellEnd"/>
-      <w:r>
-        <w:rPr>
-          <w:sz w:val="24"/>
-          <w:szCs w:val="24"/>
-          <w:lang w:val="en-US"/>
-        </w:rPr>
-        <w:t>.</w:t>
+          <w:lang w:val="de-AT"/>
+        </w:rPr>
+        <w:t xml:space="preserve"> liegt, heruntergeladen.</w:t>
       </w:r>
     </w:p>
     <w:p>
@@ -4576,7 +5087,23 @@
           <w:szCs w:val="24"/>
           <w:lang w:val="de-AT"/>
         </w:rPr>
-        <w:t xml:space="preserve">6. In </w:t>
+        <w:t xml:space="preserve">       6. </w:t>
+      </w:r>
+      <w:r>
+        <w:rPr>
+          <w:sz w:val="24"/>
+          <w:szCs w:val="24"/>
+          <w:lang w:val="de-AT"/>
+        </w:rPr>
+        <w:tab/>
+      </w:r>
+      <w:r>
+        <w:rPr>
+          <w:sz w:val="24"/>
+          <w:szCs w:val="24"/>
+          <w:lang w:val="de-AT"/>
+        </w:rPr>
+        <w:t xml:space="preserve">In </w:t>
       </w:r>
       <w:proofErr w:type="spellStart"/>
       <w:r>
@@ -4685,7 +5212,31 @@
           <w:szCs w:val="24"/>
           <w:lang w:val="de-AT"/>
         </w:rPr>
-        <w:t xml:space="preserve">7. Danach konnte </w:t>
+        <w:t xml:space="preserve">       </w:t>
+      </w:r>
+      <w:r>
+        <w:rPr>
+          <w:sz w:val="24"/>
+          <w:szCs w:val="24"/>
+          <w:lang w:val="de-AT"/>
+        </w:rPr>
+        <w:t xml:space="preserve">7. </w:t>
+      </w:r>
+      <w:r>
+        <w:rPr>
+          <w:sz w:val="24"/>
+          <w:szCs w:val="24"/>
+          <w:lang w:val="de-AT"/>
+        </w:rPr>
+        <w:tab/>
+      </w:r>
+      <w:r>
+        <w:rPr>
+          <w:sz w:val="24"/>
+          <w:szCs w:val="24"/>
+          <w:lang w:val="de-AT"/>
+        </w:rPr>
+        <w:t xml:space="preserve">Danach konnte </w:t>
       </w:r>
       <w:proofErr w:type="spellStart"/>
       <w:r>
@@ -4804,7 +5355,31 @@
           <w:szCs w:val="24"/>
           <w:lang w:val="de-AT"/>
         </w:rPr>
-        <w:t xml:space="preserve">8. Nachdem das Projekt </w:t>
+        <w:t xml:space="preserve">       </w:t>
+      </w:r>
+      <w:r>
+        <w:rPr>
+          <w:sz w:val="24"/>
+          <w:szCs w:val="24"/>
+          <w:lang w:val="de-AT"/>
+        </w:rPr>
+        <w:t xml:space="preserve">8. </w:t>
+      </w:r>
+      <w:r>
+        <w:rPr>
+          <w:sz w:val="24"/>
+          <w:szCs w:val="24"/>
+          <w:lang w:val="de-AT"/>
+        </w:rPr>
+        <w:tab/>
+      </w:r>
+      <w:r>
+        <w:rPr>
+          <w:sz w:val="24"/>
+          <w:szCs w:val="24"/>
+          <w:lang w:val="de-AT"/>
+        </w:rPr>
+        <w:t xml:space="preserve">Nachdem das Projekt </w:t>
       </w:r>
       <w:proofErr w:type="spellStart"/>
       <w:r>
@@ -4887,25 +5462,50 @@
           <w:szCs w:val="24"/>
           <w:lang w:val="de-AT"/>
         </w:rPr>
+        <w:tab/>
+      </w:r>
+      <w:r>
+        <w:rPr>
+          <w:sz w:val="24"/>
+          <w:szCs w:val="24"/>
+          <w:lang w:val="de-AT"/>
+        </w:rPr>
         <w:t>ausgeführt.</w:t>
       </w:r>
     </w:p>
     <w:p>
       <w:pPr>
         <w:pStyle w:val="KeinLeerraum"/>
-        <w:rPr>
-          <w:sz w:val="24"/>
-          <w:szCs w:val="24"/>
-          <w:lang w:val="de-AT"/>
-        </w:rPr>
-      </w:pPr>
-      <w:r>
-        <w:rPr>
-          <w:sz w:val="24"/>
-          <w:szCs w:val="24"/>
-          <w:lang w:val="de-AT"/>
-        </w:rPr>
-        <w:t>9. Das Programm</w:t>
+        <w:ind w:left="708" w:hanging="333"/>
+        <w:rPr>
+          <w:sz w:val="24"/>
+          <w:szCs w:val="24"/>
+          <w:lang w:val="de-AT"/>
+        </w:rPr>
+      </w:pPr>
+      <w:r>
+        <w:rPr>
+          <w:sz w:val="24"/>
+          <w:szCs w:val="24"/>
+          <w:lang w:val="de-AT"/>
+        </w:rPr>
+        <w:t xml:space="preserve">9. </w:t>
+      </w:r>
+      <w:r>
+        <w:rPr>
+          <w:sz w:val="24"/>
+          <w:szCs w:val="24"/>
+          <w:lang w:val="de-AT"/>
+        </w:rPr>
+        <w:tab/>
+      </w:r>
+      <w:r>
+        <w:rPr>
+          <w:sz w:val="24"/>
+          <w:szCs w:val="24"/>
+          <w:lang w:val="de-AT"/>
+        </w:rPr>
+        <w:t>Das Programm</w:t>
       </w:r>
       <w:r>
         <w:rPr>
@@ -4952,7 +5552,56 @@
           <w:szCs w:val="24"/>
           <w:lang w:val="de-AT"/>
         </w:rPr>
-        <w:t>, welcher ebenfalls</w:t>
+        <w:t xml:space="preserve">, welcher ebenfalls </w:t>
+      </w:r>
+      <w:r>
+        <w:rPr>
+          <w:sz w:val="24"/>
+          <w:szCs w:val="24"/>
+          <w:lang w:val="de-AT"/>
+        </w:rPr>
+        <w:t>über die CMD erfolgte, gestartet werden und die entsprechenden XML-Files für di</w:t>
+      </w:r>
+      <w:r>
+        <w:rPr>
+          <w:sz w:val="24"/>
+          <w:szCs w:val="24"/>
+          <w:lang w:val="de-AT"/>
+        </w:rPr>
+        <w:t>e</w:t>
+      </w:r>
+      <w:r>
+        <w:rPr>
+          <w:sz w:val="24"/>
+          <w:szCs w:val="24"/>
+          <w:lang w:val="de-AT"/>
+        </w:rPr>
+        <w:t xml:space="preserve"> </w:t>
+      </w:r>
+      <w:r>
+        <w:rPr>
+          <w:sz w:val="24"/>
+          <w:szCs w:val="24"/>
+          <w:lang w:val="de-AT"/>
+        </w:rPr>
+        <w:t>Kunden generiert.</w:t>
+      </w:r>
+      <w:r>
+        <w:rPr>
+          <w:sz w:val="24"/>
+          <w:szCs w:val="24"/>
+          <w:lang w:val="de-AT"/>
+        </w:rPr>
+        <w:t xml:space="preserve"> Folgende Ausgabe erschien in der Konsole:</w:t>
+      </w:r>
+      <w:r>
+        <w:rPr>
+          <w:noProof/>
+          <w:sz w:val="24"/>
+          <w:szCs w:val="24"/>
+          <w:lang w:val="de-AT" w:eastAsia="de-AT"/>
+        </w:rPr>
+        <w:t xml:space="preserve"> </w:t>
       </w:r>
     </w:p>
     <w:p>
@@ -4964,31 +5613,42 @@
           <w:lang w:val="de-AT"/>
         </w:rPr>
       </w:pPr>
-      <w:r>
-        <w:rPr>
-          <w:sz w:val="24"/>
-          <w:szCs w:val="24"/>
-          <w:lang w:val="de-AT"/>
-        </w:rPr>
-        <w:t xml:space="preserve">    über die CMD erfolgte, gestartet werden und die entsprechenden XML-Files für di</w:t>
-      </w:r>
     </w:p>
     <w:p>
       <w:pPr>
         <w:pStyle w:val="KeinLeerraum"/>
-        <w:rPr>
-          <w:sz w:val="24"/>
-          <w:szCs w:val="24"/>
-          <w:lang w:val="de-AT"/>
-        </w:rPr>
-      </w:pPr>
-      <w:r>
-        <w:rPr>
-          <w:sz w:val="24"/>
-          <w:szCs w:val="24"/>
-          <w:lang w:val="de-AT"/>
-        </w:rPr>
-        <w:t xml:space="preserve">    Kunden generiert.</w:t>
+        <w:ind w:firstLine="708"/>
+        <w:rPr>
+          <w:sz w:val="24"/>
+          <w:szCs w:val="24"/>
+          <w:lang w:val="de-AT"/>
+        </w:rPr>
+      </w:pPr>
+      <w:r>
+        <w:rPr>
+          <w:sz w:val="24"/>
+          <w:szCs w:val="24"/>
+          <w:lang w:val="de-AT"/>
+        </w:rPr>
+        <w:t xml:space="preserve">Hier wird eine neue Customer </w:t>
+      </w:r>
+      <w:proofErr w:type="spellStart"/>
+      <w:r>
+        <w:rPr>
+          <w:sz w:val="24"/>
+          <w:szCs w:val="24"/>
+          <w:lang w:val="de-AT"/>
+        </w:rPr>
+        <w:t>Entity</w:t>
+      </w:r>
+      <w:proofErr w:type="spellEnd"/>
+      <w:r>
+        <w:rPr>
+          <w:sz w:val="24"/>
+          <w:szCs w:val="24"/>
+          <w:lang w:val="de-AT"/>
+        </w:rPr>
+        <w:t xml:space="preserve"> aufgrund des XML-Files der Person erstellt.</w:t>
       </w:r>
     </w:p>
     <w:p>
@@ -5000,6 +5660,77 @@
           <w:lang w:val="de-AT"/>
         </w:rPr>
       </w:pPr>
+      <w:r>
+        <w:rPr>
+          <w:noProof/>
+          <w:sz w:val="24"/>
+          <w:szCs w:val="24"/>
+          <w:lang w:val="de-AT" w:eastAsia="de-AT"/>
+        </w:rPr>
+        <w:drawing>
+          <wp:anchor distT="0" distB="0" distL="114300" distR="114300" simplePos="0" relativeHeight="251660288" behindDoc="1" locked="0" layoutInCell="1" allowOverlap="1" wp14:anchorId="4685C875" wp14:editId="15681C7A">
+            <wp:simplePos x="0" y="0"/>
+            <wp:positionH relativeFrom="page">
+              <wp:align>left</wp:align>
+            </wp:positionH>
+            <wp:positionV relativeFrom="paragraph">
+              <wp:posOffset>188594</wp:posOffset>
+            </wp:positionV>
+            <wp:extent cx="7531217" cy="542925"/>
+            <wp:effectExtent l="0" t="0" r="0" b="0"/>
+            <wp:wrapTight wrapText="bothSides">
+              <wp:wrapPolygon edited="0">
+                <wp:start x="0" y="0"/>
+                <wp:lineTo x="0" y="20463"/>
+                <wp:lineTo x="21527" y="20463"/>
+                <wp:lineTo x="21527" y="0"/>
+                <wp:lineTo x="0" y="0"/>
+              </wp:wrapPolygon>
+            </wp:wrapTight>
+            <wp:docPr id="6" name="Grafik 6"/>
+            <wp:cNvGraphicFramePr>
+              <a:graphicFrameLocks xmlns:a="http://schemas.openxmlformats.org/drawingml/2006/main" noChangeAspect="1"/>
+            </wp:cNvGraphicFramePr>
+            <a:graphic xmlns:a="http://schemas.openxmlformats.org/drawingml/2006/main">
+              <a:graphicData uri="http://schemas.openxmlformats.org/drawingml/2006/picture">
+                <pic:pic xmlns:pic="http://schemas.openxmlformats.org/drawingml/2006/picture">
+                  <pic:nvPicPr>
+                    <pic:cNvPr id="6" name="Convert.JPG"/>
+                    <pic:cNvPicPr/>
+                  </pic:nvPicPr>
+                  <pic:blipFill>
+                    <a:blip r:embed="rId15">
+                      <a:extLst>
+                        <a:ext uri="{28A0092B-C50C-407E-A947-70E740481C1C}">
+                          <a14:useLocalDpi xmlns:a14="http://schemas.microsoft.com/office/drawing/2010/main" val="0"/>
+                        </a:ext>
+                      </a:extLst>
+                    </a:blip>
+                    <a:stretch>
+                      <a:fillRect/>
+                    </a:stretch>
+                  </pic:blipFill>
+                  <pic:spPr>
+                    <a:xfrm>
+                      <a:off x="0" y="0"/>
+                      <a:ext cx="7531217" cy="542925"/>
+                    </a:xfrm>
+                    <a:prstGeom prst="rect">
+                      <a:avLst/>
+                    </a:prstGeom>
+                  </pic:spPr>
+                </pic:pic>
+              </a:graphicData>
+            </a:graphic>
+            <wp14:sizeRelH relativeFrom="page">
+              <wp14:pctWidth>0</wp14:pctWidth>
+            </wp14:sizeRelH>
+            <wp14:sizeRelV relativeFrom="page">
+              <wp14:pctHeight>0</wp14:pctHeight>
+            </wp14:sizeRelV>
+          </wp:anchor>
+        </w:drawing>
+      </w:r>
     </w:p>
     <w:p>
       <w:pPr>
@@ -5013,6 +5744,560 @@
     </w:p>
     <w:p>
       <w:pPr>
+        <w:pStyle w:val="KeinLeerraum"/>
+        <w:ind w:left="708"/>
+        <w:rPr>
+          <w:sz w:val="24"/>
+          <w:szCs w:val="24"/>
+          <w:lang w:val="de-AT"/>
+        </w:rPr>
+      </w:pPr>
+      <w:r>
+        <w:rPr>
+          <w:sz w:val="24"/>
+          <w:szCs w:val="24"/>
+          <w:lang w:val="de-AT"/>
+        </w:rPr>
+        <w:t>Die ermittelten Customer-Werte werden in die Datenbank geschrieben.</w:t>
+      </w:r>
+    </w:p>
+    <w:p>
+      <w:pPr>
+        <w:pStyle w:val="KeinLeerraum"/>
+        <w:rPr>
+          <w:sz w:val="24"/>
+          <w:szCs w:val="24"/>
+          <w:lang w:val="de-AT"/>
+        </w:rPr>
+      </w:pPr>
+      <w:r>
+        <w:rPr>
+          <w:noProof/>
+          <w:sz w:val="24"/>
+          <w:szCs w:val="24"/>
+          <w:lang w:val="de-AT" w:eastAsia="de-AT"/>
+        </w:rPr>
+        <w:drawing>
+          <wp:anchor distT="0" distB="0" distL="114300" distR="114300" simplePos="0" relativeHeight="251661312" behindDoc="1" locked="0" layoutInCell="1" allowOverlap="1" wp14:anchorId="4890029C" wp14:editId="57C0F7CF">
+            <wp:simplePos x="0" y="0"/>
+            <wp:positionH relativeFrom="column">
+              <wp:posOffset>-830429</wp:posOffset>
+            </wp:positionH>
+            <wp:positionV relativeFrom="paragraph">
+              <wp:posOffset>186690</wp:posOffset>
+            </wp:positionV>
+            <wp:extent cx="7256629" cy="819150"/>
+            <wp:effectExtent l="0" t="0" r="1905" b="0"/>
+            <wp:wrapTight wrapText="bothSides">
+              <wp:wrapPolygon edited="0">
+                <wp:start x="0" y="0"/>
+                <wp:lineTo x="0" y="21098"/>
+                <wp:lineTo x="21549" y="21098"/>
+                <wp:lineTo x="21549" y="0"/>
+                <wp:lineTo x="0" y="0"/>
+              </wp:wrapPolygon>
+            </wp:wrapTight>
+            <wp:docPr id="7" name="Grafik 7"/>
+            <wp:cNvGraphicFramePr>
+              <a:graphicFrameLocks xmlns:a="http://schemas.openxmlformats.org/drawingml/2006/main" noChangeAspect="1"/>
+            </wp:cNvGraphicFramePr>
+            <a:graphic xmlns:a="http://schemas.openxmlformats.org/drawingml/2006/main">
+              <a:graphicData uri="http://schemas.openxmlformats.org/drawingml/2006/picture">
+                <pic:pic xmlns:pic="http://schemas.openxmlformats.org/drawingml/2006/picture">
+                  <pic:nvPicPr>
+                    <pic:cNvPr id="7" name="Insert.JPG"/>
+                    <pic:cNvPicPr/>
+                  </pic:nvPicPr>
+                  <pic:blipFill>
+                    <a:blip r:embed="rId16">
+                      <a:extLst>
+                        <a:ext uri="{28A0092B-C50C-407E-A947-70E740481C1C}">
+                          <a14:useLocalDpi xmlns:a14="http://schemas.microsoft.com/office/drawing/2010/main" val="0"/>
+                        </a:ext>
+                      </a:extLst>
+                    </a:blip>
+                    <a:stretch>
+                      <a:fillRect/>
+                    </a:stretch>
+                  </pic:blipFill>
+                  <pic:spPr>
+                    <a:xfrm>
+                      <a:off x="0" y="0"/>
+                      <a:ext cx="7257195" cy="819214"/>
+                    </a:xfrm>
+                    <a:prstGeom prst="rect">
+                      <a:avLst/>
+                    </a:prstGeom>
+                  </pic:spPr>
+                </pic:pic>
+              </a:graphicData>
+            </a:graphic>
+            <wp14:sizeRelH relativeFrom="page">
+              <wp14:pctWidth>0</wp14:pctWidth>
+            </wp14:sizeRelH>
+            <wp14:sizeRelV relativeFrom="page">
+              <wp14:pctHeight>0</wp14:pctHeight>
+            </wp14:sizeRelV>
+          </wp:anchor>
+        </w:drawing>
+      </w:r>
+    </w:p>
+    <w:p>
+      <w:pPr>
+        <w:pStyle w:val="KeinLeerraum"/>
+        <w:rPr>
+          <w:sz w:val="24"/>
+          <w:szCs w:val="24"/>
+          <w:lang w:val="de-AT"/>
+        </w:rPr>
+      </w:pPr>
+    </w:p>
+    <w:p>
+      <w:pPr>
+        <w:pStyle w:val="KeinLeerraum"/>
+        <w:ind w:left="708"/>
+        <w:rPr>
+          <w:sz w:val="24"/>
+          <w:szCs w:val="24"/>
+          <w:lang w:val="de-AT"/>
+        </w:rPr>
+      </w:pPr>
+      <w:r>
+        <w:rPr>
+          <w:sz w:val="24"/>
+          <w:szCs w:val="24"/>
+          <w:lang w:val="de-AT"/>
+        </w:rPr>
+        <w:t xml:space="preserve">Es wird ein SELECT-Befehl ausgeführt, bei dem die Werte der </w:t>
+      </w:r>
+      <w:proofErr w:type="spellStart"/>
+      <w:r>
+        <w:rPr>
+          <w:sz w:val="24"/>
+          <w:szCs w:val="24"/>
+          <w:lang w:val="de-AT"/>
+        </w:rPr>
+        <w:t>Costumer</w:t>
+      </w:r>
+      <w:proofErr w:type="spellEnd"/>
+      <w:r>
+        <w:rPr>
+          <w:sz w:val="24"/>
+          <w:szCs w:val="24"/>
+          <w:lang w:val="de-AT"/>
+        </w:rPr>
+        <w:t xml:space="preserve"> ausgelesen werden.</w:t>
+      </w:r>
+    </w:p>
+    <w:p>
+      <w:pPr>
+        <w:pStyle w:val="KeinLeerraum"/>
+        <w:rPr>
+          <w:noProof/>
+          <w:sz w:val="24"/>
+          <w:szCs w:val="24"/>
+          <w:lang w:val="de-AT" w:eastAsia="de-AT"/>
+        </w:rPr>
+      </w:pPr>
+      <w:r>
+        <w:rPr>
+          <w:noProof/>
+          <w:sz w:val="24"/>
+          <w:szCs w:val="24"/>
+          <w:lang w:val="de-AT" w:eastAsia="de-AT"/>
+        </w:rPr>
+        <w:drawing>
+          <wp:anchor distT="0" distB="0" distL="114300" distR="114300" simplePos="0" relativeHeight="251662336" behindDoc="1" locked="0" layoutInCell="1" allowOverlap="1" wp14:anchorId="35961263" wp14:editId="594C377B">
+            <wp:simplePos x="0" y="0"/>
+            <wp:positionH relativeFrom="margin">
+              <wp:align>center</wp:align>
+            </wp:positionH>
+            <wp:positionV relativeFrom="paragraph">
+              <wp:posOffset>207645</wp:posOffset>
+            </wp:positionV>
+            <wp:extent cx="7281545" cy="428625"/>
+            <wp:effectExtent l="0" t="0" r="0" b="9525"/>
+            <wp:wrapTight wrapText="bothSides">
+              <wp:wrapPolygon edited="0">
+                <wp:start x="0" y="0"/>
+                <wp:lineTo x="0" y="21120"/>
+                <wp:lineTo x="21530" y="21120"/>
+                <wp:lineTo x="21530" y="0"/>
+                <wp:lineTo x="0" y="0"/>
+              </wp:wrapPolygon>
+            </wp:wrapTight>
+            <wp:docPr id="8" name="Grafik 8"/>
+            <wp:cNvGraphicFramePr>
+              <a:graphicFrameLocks xmlns:a="http://schemas.openxmlformats.org/drawingml/2006/main" noChangeAspect="1"/>
+            </wp:cNvGraphicFramePr>
+            <a:graphic xmlns:a="http://schemas.openxmlformats.org/drawingml/2006/main">
+              <a:graphicData uri="http://schemas.openxmlformats.org/drawingml/2006/picture">
+                <pic:pic xmlns:pic="http://schemas.openxmlformats.org/drawingml/2006/picture">
+                  <pic:nvPicPr>
+                    <pic:cNvPr id="8" name="Select.JPG"/>
+                    <pic:cNvPicPr/>
+                  </pic:nvPicPr>
+                  <pic:blipFill>
+                    <a:blip r:embed="rId17">
+                      <a:extLst>
+                        <a:ext uri="{28A0092B-C50C-407E-A947-70E740481C1C}">
+                          <a14:useLocalDpi xmlns:a14="http://schemas.microsoft.com/office/drawing/2010/main" val="0"/>
+                        </a:ext>
+                      </a:extLst>
+                    </a:blip>
+                    <a:stretch>
+                      <a:fillRect/>
+                    </a:stretch>
+                  </pic:blipFill>
+                  <pic:spPr>
+                    <a:xfrm>
+                      <a:off x="0" y="0"/>
+                      <a:ext cx="7281545" cy="428625"/>
+                    </a:xfrm>
+                    <a:prstGeom prst="rect">
+                      <a:avLst/>
+                    </a:prstGeom>
+                  </pic:spPr>
+                </pic:pic>
+              </a:graphicData>
+            </a:graphic>
+            <wp14:sizeRelH relativeFrom="page">
+              <wp14:pctWidth>0</wp14:pctWidth>
+            </wp14:sizeRelH>
+            <wp14:sizeRelV relativeFrom="page">
+              <wp14:pctHeight>0</wp14:pctHeight>
+            </wp14:sizeRelV>
+          </wp:anchor>
+        </w:drawing>
+      </w:r>
+    </w:p>
+    <w:p>
+      <w:pPr>
+        <w:pStyle w:val="KeinLeerraum"/>
+        <w:rPr>
+          <w:noProof/>
+          <w:sz w:val="24"/>
+          <w:szCs w:val="24"/>
+          <w:lang w:val="de-AT" w:eastAsia="de-AT"/>
+        </w:rPr>
+      </w:pPr>
+    </w:p>
+    <w:p>
+      <w:pPr>
+        <w:rPr>
+          <w:noProof/>
+          <w:sz w:val="24"/>
+          <w:szCs w:val="24"/>
+          <w:lang w:val="de-AT" w:eastAsia="de-AT"/>
+        </w:rPr>
+      </w:pPr>
+      <w:r>
+        <w:rPr>
+          <w:noProof/>
+          <w:sz w:val="24"/>
+          <w:szCs w:val="24"/>
+          <w:lang w:val="de-AT" w:eastAsia="de-AT"/>
+        </w:rPr>
+        <w:br w:type="page"/>
+      </w:r>
+    </w:p>
+    <w:p>
+      <w:pPr>
+        <w:pStyle w:val="KeinLeerraum"/>
+        <w:ind w:left="708"/>
+        <w:rPr>
+          <w:noProof/>
+          <w:sz w:val="24"/>
+          <w:szCs w:val="24"/>
+          <w:lang w:val="de-AT" w:eastAsia="de-AT"/>
+        </w:rPr>
+      </w:pPr>
+      <w:r>
+        <w:rPr>
+          <w:noProof/>
+          <w:sz w:val="24"/>
+          <w:szCs w:val="24"/>
+          <w:lang w:val="de-AT" w:eastAsia="de-AT"/>
+        </w:rPr>
+        <w:lastRenderedPageBreak/>
+        <w:drawing>
+          <wp:anchor distT="0" distB="0" distL="114300" distR="114300" simplePos="0" relativeHeight="251663360" behindDoc="1" locked="0" layoutInCell="1" allowOverlap="1" wp14:anchorId="1EACBF0B" wp14:editId="6429DD97">
+            <wp:simplePos x="0" y="0"/>
+            <wp:positionH relativeFrom="margin">
+              <wp:posOffset>-623570</wp:posOffset>
+            </wp:positionH>
+            <wp:positionV relativeFrom="paragraph">
+              <wp:posOffset>556895</wp:posOffset>
+            </wp:positionV>
+            <wp:extent cx="7146290" cy="1152525"/>
+            <wp:effectExtent l="0" t="0" r="0" b="9525"/>
+            <wp:wrapTight wrapText="bothSides">
+              <wp:wrapPolygon edited="0">
+                <wp:start x="0" y="0"/>
+                <wp:lineTo x="0" y="21421"/>
+                <wp:lineTo x="21535" y="21421"/>
+                <wp:lineTo x="21535" y="0"/>
+                <wp:lineTo x="0" y="0"/>
+              </wp:wrapPolygon>
+            </wp:wrapTight>
+            <wp:docPr id="9" name="Grafik 9"/>
+            <wp:cNvGraphicFramePr>
+              <a:graphicFrameLocks xmlns:a="http://schemas.openxmlformats.org/drawingml/2006/main" noChangeAspect="1"/>
+            </wp:cNvGraphicFramePr>
+            <a:graphic xmlns:a="http://schemas.openxmlformats.org/drawingml/2006/main">
+              <a:graphicData uri="http://schemas.openxmlformats.org/drawingml/2006/picture">
+                <pic:pic xmlns:pic="http://schemas.openxmlformats.org/drawingml/2006/picture">
+                  <pic:nvPicPr>
+                    <pic:cNvPr id="9" name="From.JPG"/>
+                    <pic:cNvPicPr/>
+                  </pic:nvPicPr>
+                  <pic:blipFill>
+                    <a:blip r:embed="rId18">
+                      <a:extLst>
+                        <a:ext uri="{28A0092B-C50C-407E-A947-70E740481C1C}">
+                          <a14:useLocalDpi xmlns:a14="http://schemas.microsoft.com/office/drawing/2010/main" val="0"/>
+                        </a:ext>
+                      </a:extLst>
+                    </a:blip>
+                    <a:stretch>
+                      <a:fillRect/>
+                    </a:stretch>
+                  </pic:blipFill>
+                  <pic:spPr>
+                    <a:xfrm>
+                      <a:off x="0" y="0"/>
+                      <a:ext cx="7146290" cy="1152525"/>
+                    </a:xfrm>
+                    <a:prstGeom prst="rect">
+                      <a:avLst/>
+                    </a:prstGeom>
+                  </pic:spPr>
+                </pic:pic>
+              </a:graphicData>
+            </a:graphic>
+            <wp14:sizeRelH relativeFrom="page">
+              <wp14:pctWidth>0</wp14:pctWidth>
+            </wp14:sizeRelH>
+            <wp14:sizeRelV relativeFrom="page">
+              <wp14:pctHeight>0</wp14:pctHeight>
+            </wp14:sizeRelV>
+          </wp:anchor>
+        </w:drawing>
+      </w:r>
+      <w:r>
+        <w:rPr>
+          <w:noProof/>
+          <w:sz w:val="24"/>
+          <w:szCs w:val="24"/>
+          <w:lang w:val="de-AT" w:eastAsia="de-AT"/>
+        </w:rPr>
+        <w:t>Aufgrund der definierten Route werden mit dem SELECT-Befehl die Costumer aus der Datenbank gelesen.</w:t>
+      </w:r>
+    </w:p>
+    <w:p>
+      <w:pPr>
+        <w:pStyle w:val="KeinLeerraum"/>
+        <w:rPr>
+          <w:noProof/>
+          <w:sz w:val="24"/>
+          <w:szCs w:val="24"/>
+          <w:lang w:val="de-AT" w:eastAsia="de-AT"/>
+        </w:rPr>
+      </w:pPr>
+    </w:p>
+    <w:p>
+      <w:pPr>
+        <w:pStyle w:val="KeinLeerraum"/>
+        <w:ind w:left="705"/>
+        <w:rPr>
+          <w:sz w:val="24"/>
+          <w:szCs w:val="24"/>
+          <w:lang w:val="de-AT"/>
+        </w:rPr>
+      </w:pPr>
+      <w:r>
+        <w:rPr>
+          <w:noProof/>
+          <w:sz w:val="24"/>
+          <w:szCs w:val="24"/>
+          <w:lang w:val="de-AT" w:eastAsia="de-AT"/>
+        </w:rPr>
+        <w:t xml:space="preserve">Die herausgelesenen Datensätze der Kunden werden in neu generierte XML-Files geschrieben. </w:t>
+      </w:r>
+    </w:p>
+    <w:p>
+      <w:pPr>
+        <w:pStyle w:val="KeinLeerraum"/>
+        <w:rPr>
+          <w:sz w:val="24"/>
+          <w:szCs w:val="24"/>
+          <w:lang w:val="de-AT"/>
+        </w:rPr>
+      </w:pPr>
+      <w:r>
+        <w:rPr>
+          <w:noProof/>
+          <w:sz w:val="24"/>
+          <w:szCs w:val="24"/>
+          <w:lang w:val="de-AT" w:eastAsia="de-AT"/>
+        </w:rPr>
+        <w:drawing>
+          <wp:anchor distT="0" distB="0" distL="114300" distR="114300" simplePos="0" relativeHeight="251664384" behindDoc="1" locked="0" layoutInCell="1" allowOverlap="1" wp14:anchorId="1BEBEA0C" wp14:editId="447E7DCA">
+            <wp:simplePos x="0" y="0"/>
+            <wp:positionH relativeFrom="margin">
+              <wp:align>center</wp:align>
+            </wp:positionH>
+            <wp:positionV relativeFrom="paragraph">
+              <wp:posOffset>272415</wp:posOffset>
+            </wp:positionV>
+            <wp:extent cx="7344410" cy="971550"/>
+            <wp:effectExtent l="0" t="0" r="8890" b="0"/>
+            <wp:wrapTight wrapText="bothSides">
+              <wp:wrapPolygon edited="0">
+                <wp:start x="0" y="0"/>
+                <wp:lineTo x="0" y="21176"/>
+                <wp:lineTo x="21570" y="21176"/>
+                <wp:lineTo x="21570" y="0"/>
+                <wp:lineTo x="0" y="0"/>
+              </wp:wrapPolygon>
+            </wp:wrapTight>
+            <wp:docPr id="10" name="Grafik 10"/>
+            <wp:cNvGraphicFramePr>
+              <a:graphicFrameLocks xmlns:a="http://schemas.openxmlformats.org/drawingml/2006/main" noChangeAspect="1"/>
+            </wp:cNvGraphicFramePr>
+            <a:graphic xmlns:a="http://schemas.openxmlformats.org/drawingml/2006/main">
+              <a:graphicData uri="http://schemas.openxmlformats.org/drawingml/2006/picture">
+                <pic:pic xmlns:pic="http://schemas.openxmlformats.org/drawingml/2006/picture">
+                  <pic:nvPicPr>
+                    <pic:cNvPr id="10" name="To-File.JPG"/>
+                    <pic:cNvPicPr/>
+                  </pic:nvPicPr>
+                  <pic:blipFill>
+                    <a:blip r:embed="rId19">
+                      <a:extLst>
+                        <a:ext uri="{28A0092B-C50C-407E-A947-70E740481C1C}">
+                          <a14:useLocalDpi xmlns:a14="http://schemas.microsoft.com/office/drawing/2010/main" val="0"/>
+                        </a:ext>
+                      </a:extLst>
+                    </a:blip>
+                    <a:stretch>
+                      <a:fillRect/>
+                    </a:stretch>
+                  </pic:blipFill>
+                  <pic:spPr>
+                    <a:xfrm>
+                      <a:off x="0" y="0"/>
+                      <a:ext cx="7344410" cy="971550"/>
+                    </a:xfrm>
+                    <a:prstGeom prst="rect">
+                      <a:avLst/>
+                    </a:prstGeom>
+                  </pic:spPr>
+                </pic:pic>
+              </a:graphicData>
+            </a:graphic>
+            <wp14:sizeRelH relativeFrom="page">
+              <wp14:pctWidth>0</wp14:pctWidth>
+            </wp14:sizeRelH>
+            <wp14:sizeRelV relativeFrom="page">
+              <wp14:pctHeight>0</wp14:pctHeight>
+            </wp14:sizeRelV>
+          </wp:anchor>
+        </w:drawing>
+      </w:r>
+    </w:p>
+    <w:p>
+      <w:pPr>
+        <w:pStyle w:val="KeinLeerraum"/>
+        <w:rPr>
+          <w:sz w:val="24"/>
+          <w:szCs w:val="24"/>
+          <w:lang w:val="de-AT"/>
+        </w:rPr>
+      </w:pPr>
+      <w:r>
+        <w:rPr>
+          <w:sz w:val="24"/>
+          <w:szCs w:val="24"/>
+          <w:lang w:val="de-AT"/>
+        </w:rPr>
+        <w:t xml:space="preserve">   </w:t>
+      </w:r>
+    </w:p>
+    <w:p>
+      <w:pPr>
+        <w:pStyle w:val="KeinLeerraum"/>
+        <w:ind w:left="705" w:hanging="705"/>
+        <w:rPr>
+          <w:sz w:val="24"/>
+          <w:szCs w:val="24"/>
+          <w:lang w:val="de-AT"/>
+        </w:rPr>
+      </w:pPr>
+      <w:r>
+        <w:rPr>
+          <w:sz w:val="24"/>
+          <w:szCs w:val="24"/>
+          <w:lang w:val="de-AT"/>
+        </w:rPr>
+        <w:t xml:space="preserve">      10. </w:t>
+      </w:r>
+      <w:r>
+        <w:rPr>
+          <w:sz w:val="24"/>
+          <w:szCs w:val="24"/>
+          <w:lang w:val="de-AT"/>
+        </w:rPr>
+        <w:tab/>
+        <w:t>D</w:t>
+      </w:r>
+      <w:r>
+        <w:rPr>
+          <w:sz w:val="24"/>
+          <w:szCs w:val="24"/>
+          <w:lang w:val="de-AT"/>
+        </w:rPr>
+        <w:t>as Programm kann jederzeit mit den Tastenkom</w:t>
+      </w:r>
+      <w:r>
+        <w:rPr>
+          <w:sz w:val="24"/>
+          <w:szCs w:val="24"/>
+          <w:lang w:val="de-AT"/>
+        </w:rPr>
+        <w:t xml:space="preserve">binationen Strg + C abgebrochen </w:t>
+      </w:r>
+      <w:r>
+        <w:rPr>
+          <w:sz w:val="24"/>
+          <w:szCs w:val="24"/>
+          <w:lang w:val="de-AT"/>
+        </w:rPr>
+        <w:t>werden.</w:t>
+      </w:r>
+    </w:p>
+    <w:p>
+      <w:pPr>
+        <w:pStyle w:val="KeinLeerraum"/>
+        <w:rPr>
+          <w:sz w:val="24"/>
+          <w:szCs w:val="24"/>
+          <w:lang w:val="de-AT"/>
+        </w:rPr>
+      </w:pPr>
+    </w:p>
+    <w:p>
+      <w:pPr>
+        <w:pStyle w:val="KeinLeerraum"/>
+        <w:rPr>
+          <w:sz w:val="24"/>
+          <w:szCs w:val="24"/>
+          <w:lang w:val="de-AT"/>
+        </w:rPr>
+      </w:pPr>
+    </w:p>
+    <w:p>
+      <w:pPr>
         <w:pStyle w:val="berschrift1"/>
         <w:rPr>
           <w:lang w:val="en-US"/>
@@ -5024,7 +6309,7 @@
         </w:rPr>
         <w:br w:type="page"/>
       </w:r>
-      <w:bookmarkStart w:id="9" w:name="_Toc412148699"/>
+      <w:bookmarkStart w:id="11" w:name="_Toc412185938"/>
       <w:r>
         <w:rPr>
           <w:lang w:val="en-US"/>
@@ -5051,7 +6336,7 @@
         </w:rPr>
         <w:t>bericht</w:t>
       </w:r>
-      <w:bookmarkEnd w:id="9"/>
+      <w:bookmarkEnd w:id="11"/>
       <w:proofErr w:type="spellEnd"/>
     </w:p>
     <w:p>
@@ -5089,7 +6374,7 @@
           <w:lang w:val="en-US"/>
         </w:rPr>
       </w:pPr>
-      <w:bookmarkStart w:id="10" w:name="_Toc412148700"/>
+      <w:bookmarkStart w:id="12" w:name="_Toc412185939"/>
       <w:r>
         <w:rPr>
           <w:lang w:val="en-US"/>
@@ -5103,7 +6388,7 @@
         </w:rPr>
         <w:t>. Lessons learned</w:t>
       </w:r>
-      <w:bookmarkEnd w:id="10"/>
+      <w:bookmarkEnd w:id="12"/>
     </w:p>
     <w:p>
       <w:pPr>
@@ -5160,7 +6445,7 @@
           <w:lang w:val="en-US"/>
         </w:rPr>
       </w:pPr>
-      <w:bookmarkStart w:id="11" w:name="_Toc412148701"/>
+      <w:bookmarkStart w:id="13" w:name="_Toc412185940"/>
       <w:r>
         <w:rPr>
           <w:lang w:val="en-US"/>
@@ -5181,7 +6466,7 @@
         </w:rPr>
         <w:t>Quellenangaben</w:t>
       </w:r>
-      <w:bookmarkEnd w:id="11"/>
+      <w:bookmarkEnd w:id="13"/>
       <w:proofErr w:type="spellEnd"/>
     </w:p>
     <w:p>
@@ -5201,15 +6486,15 @@
         <w:rPr>
           <w:sz w:val="24"/>
           <w:szCs w:val="24"/>
-          <w:lang w:val="de-AT"/>
-        </w:rPr>
-      </w:pPr>
-      <w:r>
-        <w:rPr>
-          <w:sz w:val="24"/>
-          <w:szCs w:val="24"/>
           <w:lang w:val="en-US"/>
         </w:rPr>
+      </w:pPr>
+      <w:r>
+        <w:rPr>
+          <w:sz w:val="24"/>
+          <w:szCs w:val="24"/>
+          <w:lang w:val="en-US"/>
+        </w:rPr>
         <w:t>[1]</w:t>
       </w:r>
       <w:r>
@@ -5234,49 +6519,77 @@
           <w:szCs w:val="24"/>
           <w:lang w:val="en-US"/>
         </w:rPr>
-        <w:t xml:space="preserve">. Download </w:t>
-      </w:r>
-      <w:r>
+        <w:t xml:space="preserve">. </w:t>
+      </w:r>
+    </w:p>
+    <w:p>
+      <w:pPr>
+        <w:pStyle w:val="KeinLeerraum"/>
+        <w:ind w:left="705"/>
         <w:rPr>
           <w:sz w:val="24"/>
           <w:szCs w:val="24"/>
           <w:lang w:val="en-US"/>
         </w:rPr>
-        <w:t>Apache Maven</w:t>
-      </w:r>
+      </w:pPr>
       <w:r>
         <w:rPr>
           <w:sz w:val="24"/>
           <w:szCs w:val="24"/>
           <w:lang w:val="en-US"/>
         </w:rPr>
-        <w:t xml:space="preserve"> 3.2.5. </w:t>
-      </w:r>
-      <w:proofErr w:type="spellStart"/>
-      <w:r>
-        <w:rPr>
-          <w:sz w:val="24"/>
-          <w:szCs w:val="24"/>
-          <w:lang w:val="de-AT"/>
-        </w:rPr>
-        <w:t>Available</w:t>
-      </w:r>
-      <w:proofErr w:type="spellEnd"/>
-      <w:r>
-        <w:rPr>
-          <w:sz w:val="24"/>
-          <w:szCs w:val="24"/>
-          <w:lang w:val="de-AT"/>
-        </w:rPr>
-        <w:t xml:space="preserve"> at: </w:t>
-      </w:r>
-      <w:hyperlink r:id="rId15" w:history="1">
+        <w:t>Download Apache Maven</w:t>
+      </w:r>
+      <w:r>
+        <w:rPr>
+          <w:sz w:val="24"/>
+          <w:szCs w:val="24"/>
+          <w:lang w:val="en-US"/>
+        </w:rPr>
+        <w:t xml:space="preserve"> 3.2.5</w:t>
+      </w:r>
+      <w:r>
+        <w:rPr>
+          <w:sz w:val="24"/>
+          <w:szCs w:val="24"/>
+          <w:lang w:val="en-US"/>
+        </w:rPr>
+        <w:t xml:space="preserve"> [Online]</w:t>
+      </w:r>
+      <w:r>
+        <w:rPr>
+          <w:sz w:val="24"/>
+          <w:szCs w:val="24"/>
+          <w:lang w:val="en-US"/>
+        </w:rPr>
+        <w:t xml:space="preserve">. </w:t>
+      </w:r>
+    </w:p>
+    <w:p>
+      <w:pPr>
+        <w:pStyle w:val="KeinLeerraum"/>
+        <w:ind w:left="705"/>
+        <w:rPr>
+          <w:sz w:val="24"/>
+          <w:szCs w:val="24"/>
+          <w:lang w:val="en-US"/>
+        </w:rPr>
+      </w:pPr>
+      <w:r>
+        <w:rPr>
+          <w:sz w:val="24"/>
+          <w:szCs w:val="24"/>
+          <w:lang w:val="en-US"/>
+        </w:rPr>
+        <w:t xml:space="preserve">Available at: </w:t>
+      </w:r>
+      <w:hyperlink r:id="rId20" w:history="1">
         <w:r>
           <w:rPr>
             <w:rStyle w:val="Hyperlink"/>
             <w:sz w:val="24"/>
             <w:szCs w:val="24"/>
-            <w:lang w:val="de-AT"/>
+            <w:lang w:val="en-US"/>
           </w:rPr>
           <w:t>http://maven.apache.org/download.cgi</w:t>
         </w:r>
@@ -5285,7 +6598,7 @@
         <w:rPr>
           <w:sz w:val="24"/>
           <w:szCs w:val="24"/>
-          <w:lang w:val="de-AT"/>
+          <w:lang w:val="en-US"/>
         </w:rPr>
         <w:t xml:space="preserve"> </w:t>
       </w:r>
@@ -5297,7 +6610,7 @@
         <w:rPr>
           <w:sz w:val="24"/>
           <w:szCs w:val="24"/>
-          <w:lang w:val="de-AT"/>
+          <w:lang w:val="en-US"/>
         </w:rPr>
       </w:pPr>
       <w:r>
@@ -5325,6 +6638,8 @@
         <w:pStyle w:val="KeinLeerraum"/>
         <w:ind w:left="705" w:hanging="705"/>
         <w:rPr>
+          <w:sz w:val="24"/>
+          <w:szCs w:val="24"/>
           <w:lang w:val="de-AT"/>
         </w:rPr>
       </w:pPr>
@@ -5352,12 +6667,23 @@
         </w:rPr>
         <w:t xml:space="preserve">Claus Ibsen (2007, 2015). </w:t>
       </w:r>
+    </w:p>
+    <w:p>
+      <w:pPr>
+        <w:pStyle w:val="KeinLeerraum"/>
+        <w:ind w:left="705"/>
+        <w:rPr>
+          <w:sz w:val="24"/>
+          <w:szCs w:val="24"/>
+          <w:lang w:val="de-AT"/>
+        </w:rPr>
+      </w:pPr>
       <w:proofErr w:type="spellStart"/>
       <w:r>
         <w:rPr>
           <w:sz w:val="24"/>
           <w:szCs w:val="24"/>
-          <w:lang w:val="en-US"/>
+          <w:lang w:val="de-AT"/>
         </w:rPr>
         <w:t>Github</w:t>
       </w:r>
@@ -5366,9 +6692,9 @@
         <w:rPr>
           <w:sz w:val="24"/>
           <w:szCs w:val="24"/>
-          <w:lang w:val="en-US"/>
-        </w:rPr>
-        <w:t xml:space="preserve">-Repository „camel“. </w:t>
+          <w:lang w:val="de-AT"/>
+        </w:rPr>
+        <w:t>-Repository „</w:t>
       </w:r>
       <w:proofErr w:type="spellStart"/>
       <w:r>
@@ -5377,6 +6703,51 @@
           <w:szCs w:val="24"/>
           <w:lang w:val="de-AT"/>
         </w:rPr>
+        <w:t>camel</w:t>
+      </w:r>
+      <w:proofErr w:type="spellEnd"/>
+      <w:r>
+        <w:rPr>
+          <w:sz w:val="24"/>
+          <w:szCs w:val="24"/>
+          <w:lang w:val="de-AT"/>
+        </w:rPr>
+        <w:t>“</w:t>
+      </w:r>
+      <w:r>
+        <w:rPr>
+          <w:sz w:val="24"/>
+          <w:szCs w:val="24"/>
+          <w:lang w:val="de-AT"/>
+        </w:rPr>
+        <w:t xml:space="preserve"> [Online]</w:t>
+      </w:r>
+      <w:r>
+        <w:rPr>
+          <w:sz w:val="24"/>
+          <w:szCs w:val="24"/>
+          <w:lang w:val="de-AT"/>
+        </w:rPr>
+        <w:t xml:space="preserve">. </w:t>
+      </w:r>
+    </w:p>
+    <w:p>
+      <w:pPr>
+        <w:pStyle w:val="KeinLeerraum"/>
+        <w:ind w:left="705"/>
+        <w:rPr>
+          <w:sz w:val="24"/>
+          <w:szCs w:val="24"/>
+          <w:lang w:val="de-AT"/>
+        </w:rPr>
+      </w:pPr>
+      <w:proofErr w:type="spellStart"/>
+      <w:r>
+        <w:rPr>
+          <w:sz w:val="24"/>
+          <w:szCs w:val="24"/>
+          <w:lang w:val="de-AT"/>
+        </w:rPr>
         <w:t>Available</w:t>
       </w:r>
       <w:proofErr w:type="spellEnd"/>
@@ -5388,7 +6759,7 @@
         </w:rPr>
         <w:t xml:space="preserve"> at: </w:t>
       </w:r>
-      <w:hyperlink r:id="rId16" w:history="1">
+      <w:hyperlink r:id="rId21" w:history="1">
         <w:r>
           <w:rPr>
             <w:rStyle w:val="Hyperlink"/>
@@ -5417,8 +6788,8 @@
       </w:r>
     </w:p>
     <w:sectPr>
-      <w:headerReference w:type="default" r:id="rId17"/>
-      <w:footerReference w:type="default" r:id="rId18"/>
+      <w:headerReference w:type="default" r:id="rId22"/>
+      <w:footerReference w:type="default" r:id="rId23"/>
       <w:pgSz w:w="11906" w:h="16838"/>
       <w:pgMar w:top="1417" w:right="1417" w:bottom="1134" w:left="1417" w:header="708" w:footer="708" w:gutter="0"/>
       <w:pgNumType w:start="0"/>
@@ -5496,7 +6867,7 @@
         <w:bCs/>
         <w:noProof/>
       </w:rPr>
-      <w:t>8</w:t>
+      <w:t>7</w:t>
     </w:r>
     <w:r>
       <w:rPr>
@@ -5530,7 +6901,7 @@
         <w:bCs/>
         <w:noProof/>
       </w:rPr>
-      <w:t>8</w:t>
+      <w:t>11</w:t>
     </w:r>
     <w:r>
       <w:rPr>
@@ -5609,6 +6980,95 @@
 <file path=word/numbering.xml><?xml version="1.0" encoding="utf-8"?>
 <w:numbering xmlns:wpc="http://schemas.microsoft.com/office/word/2010/wordprocessingCanvas" xmlns:mc="http://schemas.openxmlformats.org/markup-compatibility/2006" xmlns:o="urn:schemas-microsoft-com:office:office" xmlns:r="http://schemas.openxmlformats.org/officeDocument/2006/relationships" xmlns:m="http://schemas.openxmlformats.org/officeDocument/2006/math" xmlns:v="urn:schemas-microsoft-com:vml" xmlns:wp14="http://schemas.microsoft.com/office/word/2010/wordprocessingDrawing" xmlns:wp="http://schemas.openxmlformats.org/drawingml/2006/wordprocessingDrawing" xmlns:w10="urn:schemas-microsoft-com:office:word" xmlns:w="http://schemas.openxmlformats.org/wordprocessingml/2006/main" xmlns:w14="http://schemas.microsoft.com/office/word/2010/wordml" xmlns:w15="http://schemas.microsoft.com/office/word/2012/wordml" xmlns:wpg="http://schemas.microsoft.com/office/word/2010/wordprocessingGroup" xmlns:wpi="http://schemas.microsoft.com/office/word/2010/wordprocessingInk" xmlns:wne="http://schemas.microsoft.com/office/word/2006/wordml" xmlns:wps="http://schemas.microsoft.com/office/word/2010/wordprocessingShape" mc:Ignorable="w14 w15 wp14">
   <w:abstractNum w:abstractNumId="0">
+    <w:nsid w:val="02B32960"/>
+    <w:multiLevelType w:val="hybridMultilevel"/>
+    <w:tmpl w:val="5D12EC50"/>
+    <w:lvl w:ilvl="0" w:tplc="0C07000F">
+      <w:start w:val="1"/>
+      <w:numFmt w:val="decimal"/>
+      <w:lvlText w:val="%1."/>
+      <w:lvlJc w:val="left"/>
+      <w:pPr>
+        <w:ind w:left="720" w:hanging="360"/>
+      </w:pPr>
+      <w:rPr>
+        <w:rFonts w:hint="default"/>
+      </w:rPr>
+    </w:lvl>
+    <w:lvl w:ilvl="1" w:tplc="0C070019" w:tentative="1">
+      <w:start w:val="1"/>
+      <w:numFmt w:val="lowerLetter"/>
+      <w:lvlText w:val="%2."/>
+      <w:lvlJc w:val="left"/>
+      <w:pPr>
+        <w:ind w:left="1440" w:hanging="360"/>
+      </w:pPr>
+    </w:lvl>
+    <w:lvl w:ilvl="2" w:tplc="0C07001B" w:tentative="1">
+      <w:start w:val="1"/>
+      <w:numFmt w:val="lowerRoman"/>
+      <w:lvlText w:val="%3."/>
+      <w:lvlJc w:val="right"/>
+      <w:pPr>
+        <w:ind w:left="2160" w:hanging="180"/>
+      </w:pPr>
+    </w:lvl>
+    <w:lvl w:ilvl="3" w:tplc="0C07000F" w:tentative="1">
+      <w:start w:val="1"/>
+      <w:numFmt w:val="decimal"/>
+      <w:lvlText w:val="%4."/>
+      <w:lvlJc w:val="left"/>
+      <w:pPr>
+        <w:ind w:left="2880" w:hanging="360"/>
+      </w:pPr>
+    </w:lvl>
+    <w:lvl w:ilvl="4" w:tplc="0C070019" w:tentative="1">
+      <w:start w:val="1"/>
+      <w:numFmt w:val="lowerLetter"/>
+      <w:lvlText w:val="%5."/>
+      <w:lvlJc w:val="left"/>
+      <w:pPr>
+        <w:ind w:left="3600" w:hanging="360"/>
+      </w:pPr>
+    </w:lvl>
+    <w:lvl w:ilvl="5" w:tplc="0C07001B" w:tentative="1">
+      <w:start w:val="1"/>
+      <w:numFmt w:val="lowerRoman"/>
+      <w:lvlText w:val="%6."/>
+      <w:lvlJc w:val="right"/>
+      <w:pPr>
+        <w:ind w:left="4320" w:hanging="180"/>
+      </w:pPr>
+    </w:lvl>
+    <w:lvl w:ilvl="6" w:tplc="0C07000F" w:tentative="1">
+      <w:start w:val="1"/>
+      <w:numFmt w:val="decimal"/>
+      <w:lvlText w:val="%7."/>
+      <w:lvlJc w:val="left"/>
+      <w:pPr>
+        <w:ind w:left="5040" w:hanging="360"/>
+      </w:pPr>
+    </w:lvl>
+    <w:lvl w:ilvl="7" w:tplc="0C070019" w:tentative="1">
+      <w:start w:val="1"/>
+      <w:numFmt w:val="lowerLetter"/>
+      <w:lvlText w:val="%8."/>
+      <w:lvlJc w:val="left"/>
+      <w:pPr>
+        <w:ind w:left="5760" w:hanging="360"/>
+      </w:pPr>
+    </w:lvl>
+    <w:lvl w:ilvl="8" w:tplc="0C07001B" w:tentative="1">
+      <w:start w:val="1"/>
+      <w:numFmt w:val="lowerRoman"/>
+      <w:lvlText w:val="%9."/>
+      <w:lvlJc w:val="right"/>
+      <w:pPr>
+        <w:ind w:left="6480" w:hanging="180"/>
+      </w:pPr>
+    </w:lvl>
+  </w:abstractNum>
+  <w:abstractNum w:abstractNumId="1">
     <w:nsid w:val="052759D5"/>
     <w:multiLevelType w:val="hybridMultilevel"/>
     <w:tmpl w:val="1518B9EA"/>
@@ -5721,7 +7181,7 @@
       </w:rPr>
     </w:lvl>
   </w:abstractNum>
-  <w:abstractNum w:abstractNumId="1">
+  <w:abstractNum w:abstractNumId="2">
     <w:nsid w:val="08A97843"/>
     <w:multiLevelType w:val="hybridMultilevel"/>
     <w:tmpl w:val="F26A682A"/>
@@ -5810,7 +7270,7 @@
       </w:pPr>
     </w:lvl>
   </w:abstractNum>
-  <w:abstractNum w:abstractNumId="2">
+  <w:abstractNum w:abstractNumId="3">
     <w:nsid w:val="0A98233B"/>
     <w:multiLevelType w:val="hybridMultilevel"/>
     <w:tmpl w:val="0DEC53F6"/>
@@ -5899,7 +7359,7 @@
       </w:pPr>
     </w:lvl>
   </w:abstractNum>
-  <w:abstractNum w:abstractNumId="3">
+  <w:abstractNum w:abstractNumId="4">
     <w:nsid w:val="0B9B6D79"/>
     <w:multiLevelType w:val="hybridMultilevel"/>
     <w:tmpl w:val="25243320"/>
@@ -6012,7 +7472,7 @@
       </w:rPr>
     </w:lvl>
   </w:abstractNum>
-  <w:abstractNum w:abstractNumId="4">
+  <w:abstractNum w:abstractNumId="5">
     <w:nsid w:val="0EB14348"/>
     <w:multiLevelType w:val="multilevel"/>
     <w:tmpl w:val="DDC2E948"/>
@@ -6161,7 +7621,7 @@
       </w:rPr>
     </w:lvl>
   </w:abstractNum>
-  <w:abstractNum w:abstractNumId="5">
+  <w:abstractNum w:abstractNumId="6">
     <w:nsid w:val="17595540"/>
     <w:multiLevelType w:val="multilevel"/>
     <w:tmpl w:val="8FA0527A"/>
@@ -6274,7 +7734,7 @@
       </w:rPr>
     </w:lvl>
   </w:abstractNum>
-  <w:abstractNum w:abstractNumId="6">
+  <w:abstractNum w:abstractNumId="7">
     <w:nsid w:val="19063466"/>
     <w:multiLevelType w:val="hybridMultilevel"/>
     <w:tmpl w:val="3A02B49E"/>
@@ -6363,7 +7823,7 @@
       </w:pPr>
     </w:lvl>
   </w:abstractNum>
-  <w:abstractNum w:abstractNumId="7">
+  <w:abstractNum w:abstractNumId="8">
     <w:nsid w:val="1ABB37CE"/>
     <w:multiLevelType w:val="hybridMultilevel"/>
     <w:tmpl w:val="3C32A06A"/>
@@ -6476,7 +7936,96 @@
       </w:rPr>
     </w:lvl>
   </w:abstractNum>
-  <w:abstractNum w:abstractNumId="8">
+  <w:abstractNum w:abstractNumId="9">
+    <w:nsid w:val="1E4F0192"/>
+    <w:multiLevelType w:val="hybridMultilevel"/>
+    <w:tmpl w:val="D4625A42"/>
+    <w:lvl w:ilvl="0" w:tplc="7338A1E2">
+      <w:start w:val="1"/>
+      <w:numFmt w:val="decimal"/>
+      <w:lvlText w:val="%1-"/>
+      <w:lvlJc w:val="left"/>
+      <w:pPr>
+        <w:ind w:left="720" w:hanging="360"/>
+      </w:pPr>
+      <w:rPr>
+        <w:rFonts w:hint="default"/>
+      </w:rPr>
+    </w:lvl>
+    <w:lvl w:ilvl="1" w:tplc="0C070019" w:tentative="1">
+      <w:start w:val="1"/>
+      <w:numFmt w:val="lowerLetter"/>
+      <w:lvlText w:val="%2."/>
+      <w:lvlJc w:val="left"/>
+      <w:pPr>
+        <w:ind w:left="1440" w:hanging="360"/>
+      </w:pPr>
+    </w:lvl>
+    <w:lvl w:ilvl="2" w:tplc="0C07001B" w:tentative="1">
+      <w:start w:val="1"/>
+      <w:numFmt w:val="lowerRoman"/>
+      <w:lvlText w:val="%3."/>
+      <w:lvlJc w:val="right"/>
+      <w:pPr>
+        <w:ind w:left="2160" w:hanging="180"/>
+      </w:pPr>
+    </w:lvl>
+    <w:lvl w:ilvl="3" w:tplc="0C07000F" w:tentative="1">
+      <w:start w:val="1"/>
+      <w:numFmt w:val="decimal"/>
+      <w:lvlText w:val="%4."/>
+      <w:lvlJc w:val="left"/>
+      <w:pPr>
+        <w:ind w:left="2880" w:hanging="360"/>
+      </w:pPr>
+    </w:lvl>
+    <w:lvl w:ilvl="4" w:tplc="0C070019" w:tentative="1">
+      <w:start w:val="1"/>
+      <w:numFmt w:val="lowerLetter"/>
+      <w:lvlText w:val="%5."/>
+      <w:lvlJc w:val="left"/>
+      <w:pPr>
+        <w:ind w:left="3600" w:hanging="360"/>
+      </w:pPr>
+    </w:lvl>
+    <w:lvl w:ilvl="5" w:tplc="0C07001B" w:tentative="1">
+      <w:start w:val="1"/>
+      <w:numFmt w:val="lowerRoman"/>
+      <w:lvlText w:val="%6."/>
+      <w:lvlJc w:val="right"/>
+      <w:pPr>
+        <w:ind w:left="4320" w:hanging="180"/>
+      </w:pPr>
+    </w:lvl>
+    <w:lvl w:ilvl="6" w:tplc="0C07000F" w:tentative="1">
+      <w:start w:val="1"/>
+      <w:numFmt w:val="decimal"/>
+      <w:lvlText w:val="%7."/>
+      <w:lvlJc w:val="left"/>
+      <w:pPr>
+        <w:ind w:left="5040" w:hanging="360"/>
+      </w:pPr>
+    </w:lvl>
+    <w:lvl w:ilvl="7" w:tplc="0C070019" w:tentative="1">
+      <w:start w:val="1"/>
+      <w:numFmt w:val="lowerLetter"/>
+      <w:lvlText w:val="%8."/>
+      <w:lvlJc w:val="left"/>
+      <w:pPr>
+        <w:ind w:left="5760" w:hanging="360"/>
+      </w:pPr>
+    </w:lvl>
+    <w:lvl w:ilvl="8" w:tplc="0C07001B" w:tentative="1">
+      <w:start w:val="1"/>
+      <w:numFmt w:val="lowerRoman"/>
+      <w:lvlText w:val="%9."/>
+      <w:lvlJc w:val="right"/>
+      <w:pPr>
+        <w:ind w:left="6480" w:hanging="180"/>
+      </w:pPr>
+    </w:lvl>
+  </w:abstractNum>
+  <w:abstractNum w:abstractNumId="10">
     <w:nsid w:val="22D62751"/>
     <w:multiLevelType w:val="hybridMultilevel"/>
     <w:tmpl w:val="EFFC2888"/>
@@ -6589,7 +8138,7 @@
       </w:rPr>
     </w:lvl>
   </w:abstractNum>
-  <w:abstractNum w:abstractNumId="9">
+  <w:abstractNum w:abstractNumId="11">
     <w:nsid w:val="240B7149"/>
     <w:multiLevelType w:val="hybridMultilevel"/>
     <w:tmpl w:val="C770B67C"/>
@@ -6678,7 +8227,7 @@
       </w:pPr>
     </w:lvl>
   </w:abstractNum>
-  <w:abstractNum w:abstractNumId="10">
+  <w:abstractNum w:abstractNumId="12">
     <w:nsid w:val="2B244C61"/>
     <w:multiLevelType w:val="hybridMultilevel"/>
     <w:tmpl w:val="2D3E129A"/>
@@ -6767,7 +8316,7 @@
       </w:pPr>
     </w:lvl>
   </w:abstractNum>
-  <w:abstractNum w:abstractNumId="11">
+  <w:abstractNum w:abstractNumId="13">
     <w:nsid w:val="34E6136E"/>
     <w:multiLevelType w:val="hybridMultilevel"/>
     <w:tmpl w:val="498E42C0"/>
@@ -6880,7 +8429,7 @@
       </w:rPr>
     </w:lvl>
   </w:abstractNum>
-  <w:abstractNum w:abstractNumId="12">
+  <w:abstractNum w:abstractNumId="14">
     <w:nsid w:val="37253BD3"/>
     <w:multiLevelType w:val="hybridMultilevel"/>
     <w:tmpl w:val="4B36D532"/>
@@ -6993,7 +8542,7 @@
       </w:rPr>
     </w:lvl>
   </w:abstractNum>
-  <w:abstractNum w:abstractNumId="13">
+  <w:abstractNum w:abstractNumId="15">
     <w:nsid w:val="373116AC"/>
     <w:multiLevelType w:val="hybridMultilevel"/>
     <w:tmpl w:val="7CEE3BDE"/>
@@ -7082,7 +8631,7 @@
       </w:pPr>
     </w:lvl>
   </w:abstractNum>
-  <w:abstractNum w:abstractNumId="14">
+  <w:abstractNum w:abstractNumId="16">
     <w:nsid w:val="3985546F"/>
     <w:multiLevelType w:val="hybridMultilevel"/>
     <w:tmpl w:val="3E5EEA18"/>
@@ -7171,7 +8720,7 @@
       </w:pPr>
     </w:lvl>
   </w:abstractNum>
-  <w:abstractNum w:abstractNumId="15">
+  <w:abstractNum w:abstractNumId="17">
     <w:nsid w:val="5186522D"/>
     <w:multiLevelType w:val="hybridMultilevel"/>
     <w:tmpl w:val="1F2644EE"/>
@@ -7284,7 +8833,7 @@
       </w:rPr>
     </w:lvl>
   </w:abstractNum>
-  <w:abstractNum w:abstractNumId="16">
+  <w:abstractNum w:abstractNumId="18">
     <w:nsid w:val="552003C3"/>
     <w:multiLevelType w:val="hybridMultilevel"/>
     <w:tmpl w:val="E56849B4"/>
@@ -7397,7 +8946,7 @@
       </w:rPr>
     </w:lvl>
   </w:abstractNum>
-  <w:abstractNum w:abstractNumId="17">
+  <w:abstractNum w:abstractNumId="19">
     <w:nsid w:val="57192C2A"/>
     <w:multiLevelType w:val="multilevel"/>
     <w:tmpl w:val="F918CBDE"/>
@@ -7510,7 +9059,7 @@
       </w:pPr>
     </w:lvl>
   </w:abstractNum>
-  <w:abstractNum w:abstractNumId="18">
+  <w:abstractNum w:abstractNumId="20">
     <w:nsid w:val="574B1ABF"/>
     <w:multiLevelType w:val="hybridMultilevel"/>
     <w:tmpl w:val="89C6F730"/>
@@ -7599,7 +9148,7 @@
       </w:pPr>
     </w:lvl>
   </w:abstractNum>
-  <w:abstractNum w:abstractNumId="19">
+  <w:abstractNum w:abstractNumId="21">
     <w:nsid w:val="5AE54B9E"/>
     <w:multiLevelType w:val="hybridMultilevel"/>
     <w:tmpl w:val="30C6671C"/>
@@ -7712,7 +9261,7 @@
       </w:rPr>
     </w:lvl>
   </w:abstractNum>
-  <w:abstractNum w:abstractNumId="20">
+  <w:abstractNum w:abstractNumId="22">
     <w:nsid w:val="5E1A4480"/>
     <w:multiLevelType w:val="hybridMultilevel"/>
     <w:tmpl w:val="D03E79F0"/>
@@ -7825,7 +9374,7 @@
       </w:rPr>
     </w:lvl>
   </w:abstractNum>
-  <w:abstractNum w:abstractNumId="21">
+  <w:abstractNum w:abstractNumId="23">
     <w:nsid w:val="5E826C42"/>
     <w:multiLevelType w:val="multilevel"/>
     <w:tmpl w:val="DD34AB2E"/>
@@ -7974,7 +9523,7 @@
       </w:rPr>
     </w:lvl>
   </w:abstractNum>
-  <w:abstractNum w:abstractNumId="22">
+  <w:abstractNum w:abstractNumId="24">
     <w:nsid w:val="616C43DB"/>
     <w:multiLevelType w:val="hybridMultilevel"/>
     <w:tmpl w:val="61CC3C3E"/>
@@ -8087,7 +9636,7 @@
       </w:rPr>
     </w:lvl>
   </w:abstractNum>
-  <w:abstractNum w:abstractNumId="23">
+  <w:abstractNum w:abstractNumId="25">
     <w:nsid w:val="61EC691D"/>
     <w:multiLevelType w:val="multilevel"/>
     <w:tmpl w:val="A50C2774"/>
@@ -8200,7 +9749,7 @@
       </w:rPr>
     </w:lvl>
   </w:abstractNum>
-  <w:abstractNum w:abstractNumId="24">
+  <w:abstractNum w:abstractNumId="26">
     <w:nsid w:val="63191046"/>
     <w:multiLevelType w:val="hybridMultilevel"/>
     <w:tmpl w:val="65E20534"/>
@@ -8313,7 +9862,7 @@
       </w:rPr>
     </w:lvl>
   </w:abstractNum>
-  <w:abstractNum w:abstractNumId="25">
+  <w:abstractNum w:abstractNumId="27">
     <w:nsid w:val="6E272C8E"/>
     <w:multiLevelType w:val="hybridMultilevel"/>
     <w:tmpl w:val="165AEC60"/>
@@ -8426,7 +9975,7 @@
       </w:rPr>
     </w:lvl>
   </w:abstractNum>
-  <w:abstractNum w:abstractNumId="26">
+  <w:abstractNum w:abstractNumId="28">
     <w:nsid w:val="74BB03BE"/>
     <w:multiLevelType w:val="hybridMultilevel"/>
     <w:tmpl w:val="A3A0CB38"/>
@@ -8515,7 +10064,7 @@
       </w:pPr>
     </w:lvl>
   </w:abstractNum>
-  <w:abstractNum w:abstractNumId="27">
+  <w:abstractNum w:abstractNumId="29">
     <w:nsid w:val="7DD51B61"/>
     <w:multiLevelType w:val="hybridMultilevel"/>
     <w:tmpl w:val="9E7EDBD4"/>
@@ -8628,7 +10177,7 @@
       </w:rPr>
     </w:lvl>
   </w:abstractNum>
-  <w:abstractNum w:abstractNumId="28">
+  <w:abstractNum w:abstractNumId="30">
     <w:nsid w:val="7E2810CD"/>
     <w:multiLevelType w:val="multilevel"/>
     <w:tmpl w:val="7BE8137C"/>
@@ -8778,91 +10327,97 @@
     </w:lvl>
   </w:abstractNum>
   <w:num w:numId="1">
+    <w:abstractNumId w:val="2"/>
+  </w:num>
+  <w:num w:numId="2">
+    <w:abstractNumId w:val="30"/>
+  </w:num>
+  <w:num w:numId="3">
+    <w:abstractNumId w:val="23"/>
+  </w:num>
+  <w:num w:numId="4">
+    <w:abstractNumId w:val="8"/>
+  </w:num>
+  <w:num w:numId="5">
+    <w:abstractNumId w:val="28"/>
+  </w:num>
+  <w:num w:numId="6">
+    <w:abstractNumId w:val="7"/>
+  </w:num>
+  <w:num w:numId="7">
+    <w:abstractNumId w:val="18"/>
+  </w:num>
+  <w:num w:numId="8">
+    <w:abstractNumId w:val="27"/>
+  </w:num>
+  <w:num w:numId="9">
+    <w:abstractNumId w:val="21"/>
+  </w:num>
+  <w:num w:numId="10">
+    <w:abstractNumId w:val="17"/>
+  </w:num>
+  <w:num w:numId="11">
+    <w:abstractNumId w:val="11"/>
+  </w:num>
+  <w:num w:numId="12">
+    <w:abstractNumId w:val="12"/>
+  </w:num>
+  <w:num w:numId="13">
+    <w:abstractNumId w:val="6"/>
+  </w:num>
+  <w:num w:numId="14">
+    <w:abstractNumId w:val="15"/>
+  </w:num>
+  <w:num w:numId="15">
+    <w:abstractNumId w:val="3"/>
+  </w:num>
+  <w:num w:numId="16">
+    <w:abstractNumId w:val="20"/>
+  </w:num>
+  <w:num w:numId="17">
+    <w:abstractNumId w:val="25"/>
+  </w:num>
+  <w:num w:numId="18">
+    <w:abstractNumId w:val="10"/>
+  </w:num>
+  <w:num w:numId="19">
+    <w:abstractNumId w:val="26"/>
+  </w:num>
+  <w:num w:numId="20">
+    <w:abstractNumId w:val="19"/>
+  </w:num>
+  <w:num w:numId="21">
+    <w:abstractNumId w:val="5"/>
+  </w:num>
+  <w:num w:numId="22">
+    <w:abstractNumId w:val="4"/>
+  </w:num>
+  <w:num w:numId="23">
+    <w:abstractNumId w:val="14"/>
+  </w:num>
+  <w:num w:numId="24">
+    <w:abstractNumId w:val="13"/>
+  </w:num>
+  <w:num w:numId="25">
+    <w:abstractNumId w:val="29"/>
+  </w:num>
+  <w:num w:numId="26">
+    <w:abstractNumId w:val="22"/>
+  </w:num>
+  <w:num w:numId="27">
+    <w:abstractNumId w:val="24"/>
+  </w:num>
+  <w:num w:numId="28">
     <w:abstractNumId w:val="1"/>
   </w:num>
-  <w:num w:numId="2">
-    <w:abstractNumId w:val="28"/>
-  </w:num>
-  <w:num w:numId="3">
-    <w:abstractNumId w:val="21"/>
-  </w:num>
-  <w:num w:numId="4">
-    <w:abstractNumId w:val="7"/>
-  </w:num>
-  <w:num w:numId="5">
-    <w:abstractNumId w:val="26"/>
-  </w:num>
-  <w:num w:numId="6">
-    <w:abstractNumId w:val="6"/>
-  </w:num>
-  <w:num w:numId="7">
+  <w:num w:numId="29">
     <w:abstractNumId w:val="16"/>
   </w:num>
-  <w:num w:numId="8">
-    <w:abstractNumId w:val="25"/>
-  </w:num>
-  <w:num w:numId="9">
-    <w:abstractNumId w:val="19"/>
-  </w:num>
-  <w:num w:numId="10">
-    <w:abstractNumId w:val="15"/>
-  </w:num>
-  <w:num w:numId="11">
+  <w:num w:numId="30">
     <w:abstractNumId w:val="9"/>
   </w:num>
-  <w:num w:numId="12">
-    <w:abstractNumId w:val="10"/>
-  </w:num>
-  <w:num w:numId="13">
-    <w:abstractNumId w:val="5"/>
-  </w:num>
-  <w:num w:numId="14">
-    <w:abstractNumId w:val="13"/>
-  </w:num>
-  <w:num w:numId="15">
-    <w:abstractNumId w:val="2"/>
-  </w:num>
-  <w:num w:numId="16">
-    <w:abstractNumId w:val="18"/>
-  </w:num>
-  <w:num w:numId="17">
-    <w:abstractNumId w:val="23"/>
-  </w:num>
-  <w:num w:numId="18">
-    <w:abstractNumId w:val="8"/>
-  </w:num>
-  <w:num w:numId="19">
-    <w:abstractNumId w:val="24"/>
-  </w:num>
-  <w:num w:numId="20">
-    <w:abstractNumId w:val="17"/>
-  </w:num>
-  <w:num w:numId="21">
-    <w:abstractNumId w:val="4"/>
-  </w:num>
-  <w:num w:numId="22">
-    <w:abstractNumId w:val="3"/>
-  </w:num>
-  <w:num w:numId="23">
-    <w:abstractNumId w:val="12"/>
-  </w:num>
-  <w:num w:numId="24">
-    <w:abstractNumId w:val="11"/>
-  </w:num>
-  <w:num w:numId="25">
-    <w:abstractNumId w:val="27"/>
-  </w:num>
-  <w:num w:numId="26">
-    <w:abstractNumId w:val="20"/>
-  </w:num>
-  <w:num w:numId="27">
-    <w:abstractNumId w:val="22"/>
-  </w:num>
-  <w:num w:numId="28">
+  <w:num w:numId="31">
     <w:abstractNumId w:val="0"/>
-  </w:num>
-  <w:num w:numId="29">
-    <w:abstractNumId w:val="14"/>
   </w:num>
 </w:numbering>
 </file>
@@ -9717,19 +11272,19 @@
 
 <file path=word/glossary/fontTable.xml><?xml version="1.0" encoding="utf-8"?>
 <w:fonts xmlns:mc="http://schemas.openxmlformats.org/markup-compatibility/2006" xmlns:r="http://schemas.openxmlformats.org/officeDocument/2006/relationships" xmlns:w="http://schemas.openxmlformats.org/wordprocessingml/2006/main" xmlns:w14="http://schemas.microsoft.com/office/word/2010/wordml" xmlns:w15="http://schemas.microsoft.com/office/word/2012/wordml" mc:Ignorable="w14 w15">
+  <w:font w:name="Times New Roman">
+    <w:panose1 w:val="02020603050405020304"/>
+    <w:charset w:val="00"/>
+    <w:family w:val="roman"/>
+    <w:pitch w:val="variable"/>
+    <w:sig w:usb0="E0002EFF" w:usb1="C0007843" w:usb2="00000009" w:usb3="00000000" w:csb0="000001FF" w:csb1="00000000"/>
+  </w:font>
   <w:font w:name="Symbol">
     <w:panose1 w:val="05050102010706020507"/>
     <w:charset w:val="02"/>
     <w:family w:val="roman"/>
     <w:pitch w:val="variable"/>
     <w:sig w:usb0="00000000" w:usb1="10000000" w:usb2="00000000" w:usb3="00000000" w:csb0="80000000" w:csb1="00000000"/>
-  </w:font>
-  <w:font w:name="Times New Roman">
-    <w:panose1 w:val="02020603050405020304"/>
-    <w:charset w:val="00"/>
-    <w:family w:val="roman"/>
-    <w:pitch w:val="variable"/>
-    <w:sig w:usb0="E0002EFF" w:usb1="C0007843" w:usb2="00000009" w:usb3="00000000" w:csb0="000001FF" w:csb1="00000000"/>
   </w:font>
   <w:font w:name="Courier New">
     <w:panose1 w:val="02070309020205020404"/>
@@ -9800,6 +11355,7 @@
     <w:rsid w:val="00A37B66"/>
     <w:rsid w:val="00AC5686"/>
     <w:rsid w:val="00B074C5"/>
+    <w:rsid w:val="00BE0121"/>
     <w:rsid w:val="00D4184E"/>
     <w:rsid w:val="00E551F9"/>
   </w:rsids>
@@ -10548,7 +12104,7 @@
 </file>
 
 <file path=customXml/itemProps2.xml><?xml version="1.0" encoding="utf-8"?>
-<ds:datastoreItem xmlns:ds="http://schemas.openxmlformats.org/officeDocument/2006/customXml" ds:itemID="{0E938FF4-E1B4-49AB-AE5A-33DF611DDA99}">
+<ds:datastoreItem xmlns:ds="http://schemas.openxmlformats.org/officeDocument/2006/customXml" ds:itemID="{241DB6DB-3CA0-4449-B720-002A18F49B24}">
   <ds:schemaRefs>
     <ds:schemaRef ds:uri="http://schemas.openxmlformats.org/officeDocument/2006/bibliography"/>
   </ds:schemaRefs>

</xml_diff>